<commit_message>
add web sandi deployment on linux
</commit_message>
<xml_diff>
--- a/doc/Web Sandi deployment.docx
+++ b/doc/Web Sandi deployment.docx
@@ -191,14 +191,24 @@
       <w:r>
         <w:t>安装：参考</w:t>
       </w:r>
-      <w:hyperlink r:id="rId7" w:history="1">
-        <w:r>
-          <w:rPr>
-            <w:rStyle w:val="Hyperlink"/>
-          </w:rPr>
-          <w:t>http://www.cnblogs.com/homezzm/archive/2012/08/01/2618062.html</w:t>
-        </w:r>
-      </w:hyperlink>
+      <w:r>
+        <w:fldChar w:fldCharType="begin"/>
+      </w:r>
+      <w:r>
+        <w:instrText>HYPERLINK "http://www.cnblogs.com/homezzm/archive/2012/08/01/2618062.html"</w:instrText>
+      </w:r>
+      <w:r>
+        <w:fldChar w:fldCharType="separate"/>
+      </w:r>
+      <w:r>
+        <w:rPr>
+          <w:rStyle w:val="Hyperlink"/>
+        </w:rPr>
+        <w:t>http://www.cnblogs.com/homezzm/archive/2012/08/01/2618062.html</w:t>
+      </w:r>
+      <w:r>
+        <w:fldChar w:fldCharType="end"/>
+      </w:r>
     </w:p>
     <w:p>
       <w:pPr>
@@ -396,7 +406,7 @@
       <w:pPr>
         <w:ind w:left="720"/>
       </w:pPr>
-      <w:hyperlink r:id="rId8" w:history="1">
+      <w:hyperlink r:id="rId7" w:history="1">
         <w:r>
           <w:rPr>
             <w:rStyle w:val="Hyperlink"/>
@@ -1272,11 +1282,21 @@
           <w:sz w:val="18"/>
           <w:szCs w:val="18"/>
         </w:rPr>
-        <w:t xml:space="preserve"> "d</w:t>
+        <w:t xml:space="preserve"> "</w:t>
+      </w:r>
+      <w:r>
+        <w:rPr>
+          <w:b/>
+          <w:color w:val="FF0000"/>
+          <w:sz w:val="18"/>
+          <w:szCs w:val="18"/>
+        </w:rPr>
+        <w:t>d</w:t>
       </w:r>
       <w:proofErr w:type="gramStart"/>
       <w:r>
         <w:rPr>
+          <w:b/>
           <w:color w:val="FF0000"/>
           <w:sz w:val="18"/>
           <w:szCs w:val="18"/>
@@ -1286,11 +1306,20 @@
       <w:proofErr w:type="gramEnd"/>
       <w:r>
         <w:rPr>
-          <w:color w:val="FF0000"/>
-          <w:sz w:val="18"/>
-          <w:szCs w:val="18"/>
-        </w:rPr>
-        <w:t>www/sandi/public"</w:t>
+          <w:b/>
+          <w:color w:val="FF0000"/>
+          <w:sz w:val="18"/>
+          <w:szCs w:val="18"/>
+        </w:rPr>
+        <w:t>www/sandi/public</w:t>
+      </w:r>
+      <w:r>
+        <w:rPr>
+          <w:color w:val="FF0000"/>
+          <w:sz w:val="18"/>
+          <w:szCs w:val="18"/>
+        </w:rPr>
+        <w:t>"</w:t>
       </w:r>
       <w:r>
         <w:rPr>
@@ -1376,6 +1405,7 @@
       </w:pPr>
       <w:r>
         <w:rPr>
+          <w:b/>
           <w:color w:val="FF0000"/>
           <w:sz w:val="18"/>
           <w:szCs w:val="18"/>
@@ -1385,6 +1415,7 @@
       <w:proofErr w:type="spellStart"/>
       <w:r>
         <w:rPr>
+          <w:b/>
           <w:color w:val="FF0000"/>
           <w:sz w:val="18"/>
           <w:szCs w:val="18"/>
@@ -1394,6 +1425,7 @@
       <w:proofErr w:type="spellEnd"/>
       <w:r>
         <w:rPr>
+          <w:b/>
           <w:color w:val="FF0000"/>
           <w:sz w:val="18"/>
           <w:szCs w:val="18"/>
@@ -1403,6 +1435,7 @@
       <w:proofErr w:type="spellStart"/>
       <w:r>
         <w:rPr>
+          <w:b/>
           <w:color w:val="FF0000"/>
           <w:sz w:val="18"/>
           <w:szCs w:val="18"/>
@@ -1503,6 +1536,8 @@
         <w:pStyle w:val="NoSpacing"/>
         <w:ind w:left="720"/>
         <w:rPr>
+          <w:b/>
+          <w:color w:val="FF0000"/>
           <w:sz w:val="18"/>
           <w:szCs w:val="18"/>
         </w:rPr>
@@ -1517,6 +1552,8 @@
       <w:proofErr w:type="spellStart"/>
       <w:r>
         <w:rPr>
+          <w:b/>
+          <w:color w:val="FF0000"/>
           <w:sz w:val="18"/>
           <w:szCs w:val="18"/>
         </w:rPr>
@@ -1525,6 +1562,8 @@
       <w:proofErr w:type="spellEnd"/>
       <w:r>
         <w:rPr>
+          <w:b/>
+          <w:color w:val="FF0000"/>
           <w:sz w:val="18"/>
           <w:szCs w:val="18"/>
         </w:rPr>
@@ -1611,12 +1650,37 @@
           <w:sz w:val="18"/>
           <w:szCs w:val="18"/>
         </w:rPr>
-        <w:tab/>
-        <w:t xml:space="preserve">    &lt;Directory "d</w:t>
+        <w:t xml:space="preserve">    </w:t>
+      </w:r>
+      <w:r>
+        <w:rPr>
+          <w:sz w:val="18"/>
+          <w:szCs w:val="18"/>
+        </w:rPr>
+        <w:t xml:space="preserve">&lt;Directory </w:t>
+      </w:r>
+      <w:r>
+        <w:rPr>
+          <w:color w:val="FF0000"/>
+          <w:sz w:val="18"/>
+          <w:szCs w:val="18"/>
+        </w:rPr>
+        <w:t>"</w:t>
+      </w:r>
+      <w:r>
+        <w:rPr>
+          <w:b/>
+          <w:color w:val="FF0000"/>
+          <w:sz w:val="18"/>
+          <w:szCs w:val="18"/>
+        </w:rPr>
+        <w:t>d</w:t>
       </w:r>
       <w:proofErr w:type="gramStart"/>
       <w:r>
         <w:rPr>
+          <w:b/>
+          <w:color w:val="FF0000"/>
           <w:sz w:val="18"/>
           <w:szCs w:val="18"/>
         </w:rPr>
@@ -1625,10 +1689,19 @@
       <w:proofErr w:type="gramEnd"/>
       <w:r>
         <w:rPr>
-          <w:sz w:val="18"/>
-          <w:szCs w:val="18"/>
-        </w:rPr>
-        <w:t>www/sandi/public"&gt;</w:t>
+          <w:b/>
+          <w:color w:val="FF0000"/>
+          <w:sz w:val="18"/>
+          <w:szCs w:val="18"/>
+        </w:rPr>
+        <w:t>www/sandi/public</w:t>
+      </w:r>
+      <w:r>
+        <w:rPr>
+          <w:sz w:val="18"/>
+          <w:szCs w:val="18"/>
+        </w:rPr>
+        <w:t>"&gt;</w:t>
       </w:r>
     </w:p>
     <w:p>
@@ -1763,7 +1836,14 @@
           <w:sz w:val="18"/>
           <w:szCs w:val="18"/>
         </w:rPr>
-        <w:t xml:space="preserve">        &lt;/Directory&gt;</w:t>
+        <w:t xml:space="preserve">     </w:t>
+      </w:r>
+      <w:r>
+        <w:rPr>
+          <w:sz w:val="18"/>
+          <w:szCs w:val="18"/>
+        </w:rPr>
+        <w:t>&lt;/Directory&gt;</w:t>
       </w:r>
     </w:p>
     <w:p>
@@ -2565,7 +2645,2265 @@
     </w:p>
     <w:p/>
     <w:p/>
-    <w:p/>
+    <w:p>
+      <w:pPr>
+        <w:pStyle w:val="Heading1"/>
+        <w:numPr>
+          <w:ilvl w:val="0"/>
+          <w:numId w:val="7"/>
+        </w:numPr>
+        <w:rPr>
+          <w:rFonts w:hint="eastAsia"/>
+        </w:rPr>
+      </w:pPr>
+      <w:r>
+        <w:rPr>
+          <w:rFonts w:hint="eastAsia"/>
+        </w:rPr>
+        <w:t>Linux</w:t>
+      </w:r>
+      <w:r>
+        <w:rPr>
+          <w:rFonts w:hint="eastAsia"/>
+        </w:rPr>
+        <w:t>下</w:t>
+      </w:r>
+      <w:r>
+        <w:rPr>
+          <w:rFonts w:hint="eastAsia"/>
+        </w:rPr>
+        <w:t>Sandi</w:t>
+      </w:r>
+      <w:r>
+        <w:rPr>
+          <w:rFonts w:hint="eastAsia"/>
+        </w:rPr>
+        <w:t>的安装</w:t>
+      </w:r>
+      <w:r>
+        <w:rPr>
+          <w:rFonts w:hint="eastAsia"/>
+        </w:rPr>
+        <w:t>和部署</w:t>
+      </w:r>
+      <w:r>
+        <w:rPr>
+          <w:rFonts w:hint="eastAsia"/>
+        </w:rPr>
+        <w:t>：</w:t>
+      </w:r>
+    </w:p>
+    <w:p>
+      <w:pPr>
+        <w:pStyle w:val="Heading2"/>
+        <w:numPr>
+          <w:ilvl w:val="1"/>
+          <w:numId w:val="7"/>
+        </w:numPr>
+        <w:rPr>
+          <w:rFonts w:hint="eastAsia"/>
+        </w:rPr>
+      </w:pPr>
+      <w:r>
+        <w:rPr>
+          <w:rFonts w:hint="eastAsia"/>
+        </w:rPr>
+        <w:t>编译安装</w:t>
+      </w:r>
+      <w:r>
+        <w:rPr>
+          <w:rFonts w:hint="eastAsia"/>
+        </w:rPr>
+        <w:t>Apache</w:t>
+      </w:r>
+      <w:r>
+        <w:rPr>
+          <w:rFonts w:hint="eastAsia"/>
+        </w:rPr>
+        <w:t>-</w:t>
+      </w:r>
+      <w:proofErr w:type="spellStart"/>
+      <w:r>
+        <w:rPr>
+          <w:rFonts w:hint="eastAsia"/>
+        </w:rPr>
+        <w:t>MySql</w:t>
+      </w:r>
+      <w:proofErr w:type="spellEnd"/>
+      <w:r>
+        <w:rPr>
+          <w:rFonts w:hint="eastAsia"/>
+        </w:rPr>
+        <w:t>-PHP</w:t>
+      </w:r>
+    </w:p>
+    <w:p>
+      <w:pPr>
+        <w:ind w:left="360"/>
+        <w:rPr>
+          <w:rFonts w:hint="eastAsia"/>
+        </w:rPr>
+      </w:pPr>
+      <w:r>
+        <w:rPr>
+          <w:rFonts w:hint="eastAsia"/>
+        </w:rPr>
+        <w:t>我的</w:t>
+      </w:r>
+      <w:proofErr w:type="spellStart"/>
+      <w:r>
+        <w:rPr>
+          <w:rFonts w:hint="eastAsia"/>
+        </w:rPr>
+        <w:t>linux</w:t>
+      </w:r>
+      <w:proofErr w:type="spellEnd"/>
+      <w:r>
+        <w:rPr>
+          <w:rFonts w:hint="eastAsia"/>
+        </w:rPr>
+        <w:t>是</w:t>
+      </w:r>
+      <w:r>
+        <w:rPr>
+          <w:rFonts w:hint="eastAsia"/>
+        </w:rPr>
+        <w:t>centOS6.5</w:t>
+      </w:r>
+      <w:r>
+        <w:rPr>
+          <w:rFonts w:hint="eastAsia"/>
+        </w:rPr>
+        <w:t>，它是完全兼容</w:t>
+      </w:r>
+      <w:proofErr w:type="spellStart"/>
+      <w:r>
+        <w:rPr>
+          <w:rFonts w:hint="eastAsia"/>
+        </w:rPr>
+        <w:t>redhat</w:t>
+      </w:r>
+      <w:proofErr w:type="spellEnd"/>
+      <w:r>
+        <w:rPr>
+          <w:rFonts w:hint="eastAsia"/>
+        </w:rPr>
+        <w:t xml:space="preserve"> server</w:t>
+      </w:r>
+      <w:r>
+        <w:rPr>
+          <w:rFonts w:hint="eastAsia"/>
+        </w:rPr>
+        <w:t>的版本，使用</w:t>
+      </w:r>
+      <w:r>
+        <w:rPr>
+          <w:rFonts w:hint="eastAsia"/>
+        </w:rPr>
+        <w:t>RPM</w:t>
+      </w:r>
+      <w:r>
+        <w:rPr>
+          <w:rFonts w:hint="eastAsia"/>
+        </w:rPr>
+        <w:t>软件包管理方式和</w:t>
+      </w:r>
+      <w:r>
+        <w:rPr>
+          <w:rFonts w:hint="eastAsia"/>
+        </w:rPr>
+        <w:t>yum</w:t>
+      </w:r>
+      <w:r>
+        <w:rPr>
+          <w:rFonts w:hint="eastAsia"/>
+        </w:rPr>
+        <w:t>软件包在线升级方式。但它的</w:t>
+      </w:r>
+      <w:r>
+        <w:rPr>
+          <w:rFonts w:hint="eastAsia"/>
+        </w:rPr>
+        <w:t>PHP</w:t>
+      </w:r>
+      <w:r>
+        <w:rPr>
+          <w:rFonts w:hint="eastAsia"/>
+        </w:rPr>
+        <w:t>包才更新到</w:t>
+      </w:r>
+      <w:r>
+        <w:rPr>
+          <w:rFonts w:hint="eastAsia"/>
+        </w:rPr>
+        <w:t>php5.3</w:t>
+      </w:r>
+      <w:r>
+        <w:rPr>
+          <w:rFonts w:hint="eastAsia"/>
+        </w:rPr>
+        <w:t>，</w:t>
+      </w:r>
+      <w:proofErr w:type="spellStart"/>
+      <w:r>
+        <w:rPr>
+          <w:rFonts w:hint="eastAsia"/>
+        </w:rPr>
+        <w:t>MySql</w:t>
+      </w:r>
+      <w:proofErr w:type="spellEnd"/>
+      <w:r>
+        <w:rPr>
+          <w:rFonts w:hint="eastAsia"/>
+        </w:rPr>
+        <w:t>和</w:t>
+      </w:r>
+      <w:r>
+        <w:rPr>
+          <w:rFonts w:hint="eastAsia"/>
+        </w:rPr>
+        <w:t>Apache</w:t>
+      </w:r>
+      <w:r>
+        <w:rPr>
+          <w:rFonts w:hint="eastAsia"/>
+        </w:rPr>
+        <w:t>也</w:t>
+      </w:r>
+      <w:r>
+        <w:rPr>
+          <w:rFonts w:hint="eastAsia"/>
+        </w:rPr>
+        <w:t>都是比较老的版本。</w:t>
+      </w:r>
+      <w:r>
+        <w:rPr>
+          <w:rFonts w:hint="eastAsia"/>
+        </w:rPr>
+        <w:t xml:space="preserve"> </w:t>
+      </w:r>
+      <w:r>
+        <w:rPr>
+          <w:rFonts w:hint="eastAsia"/>
+        </w:rPr>
+        <w:t>为了使用最新的</w:t>
+      </w:r>
+      <w:r>
+        <w:rPr>
+          <w:rFonts w:hint="eastAsia"/>
+        </w:rPr>
+        <w:t>Apache</w:t>
+      </w:r>
+      <w:r>
+        <w:rPr>
+          <w:rFonts w:hint="eastAsia"/>
+        </w:rPr>
+        <w:t>2.4</w:t>
+      </w:r>
+      <w:r>
+        <w:rPr>
+          <w:rFonts w:hint="eastAsia"/>
+        </w:rPr>
+        <w:t>, PHP</w:t>
+      </w:r>
+      <w:r>
+        <w:rPr>
+          <w:rFonts w:hint="eastAsia"/>
+        </w:rPr>
+        <w:t>5.4</w:t>
+      </w:r>
+      <w:r>
+        <w:rPr>
+          <w:rFonts w:hint="eastAsia"/>
+        </w:rPr>
+        <w:t>和</w:t>
+      </w:r>
+      <w:r>
+        <w:rPr>
+          <w:rFonts w:hint="eastAsia"/>
+        </w:rPr>
+        <w:t>MySql</w:t>
+      </w:r>
+      <w:r>
+        <w:rPr>
+          <w:rFonts w:hint="eastAsia"/>
+        </w:rPr>
+        <w:t>5.6</w:t>
+      </w:r>
+      <w:r>
+        <w:rPr>
+          <w:rFonts w:hint="eastAsia"/>
+        </w:rPr>
+        <w:t xml:space="preserve"> </w:t>
+      </w:r>
+      <w:r>
+        <w:rPr>
+          <w:rFonts w:hint="eastAsia"/>
+        </w:rPr>
+        <w:t>版本，</w:t>
+      </w:r>
+      <w:r>
+        <w:rPr>
+          <w:rFonts w:hint="eastAsia"/>
+        </w:rPr>
+        <w:t xml:space="preserve"> </w:t>
+      </w:r>
+      <w:r>
+        <w:rPr>
+          <w:rFonts w:hint="eastAsia"/>
+        </w:rPr>
+        <w:t>我采用源代码编译的方式安装他们的最新版本</w:t>
+      </w:r>
+      <w:r>
+        <w:rPr>
+          <w:rFonts w:hint="eastAsia"/>
+        </w:rPr>
+        <w:t>。</w:t>
+      </w:r>
+    </w:p>
+    <w:p>
+      <w:pPr>
+        <w:pStyle w:val="Heading3"/>
+        <w:ind w:left="720"/>
+        <w:rPr>
+          <w:rFonts w:hint="eastAsia"/>
+        </w:rPr>
+      </w:pPr>
+      <w:r>
+        <w:rPr>
+          <w:rFonts w:hint="eastAsia"/>
+        </w:rPr>
+        <w:t>1. Apache</w:t>
+      </w:r>
+      <w:r>
+        <w:rPr>
+          <w:rFonts w:hint="eastAsia"/>
+        </w:rPr>
+        <w:t>2.4</w:t>
+      </w:r>
+      <w:r>
+        <w:rPr>
+          <w:rFonts w:hint="eastAsia"/>
+        </w:rPr>
+        <w:t>安装</w:t>
+      </w:r>
+      <w:r>
+        <w:rPr>
+          <w:rFonts w:hint="eastAsia"/>
+        </w:rPr>
+        <w:t>（略）</w:t>
+      </w:r>
+      <w:r>
+        <w:rPr>
+          <w:rFonts w:hint="eastAsia"/>
+        </w:rPr>
+        <w:t>:</w:t>
+      </w:r>
+    </w:p>
+    <w:p>
+      <w:pPr>
+        <w:ind w:left="720"/>
+        <w:rPr>
+          <w:rFonts w:hint="eastAsia"/>
+        </w:rPr>
+      </w:pPr>
+      <w:r>
+        <w:rPr>
+          <w:rFonts w:hint="eastAsia"/>
+        </w:rPr>
+        <w:t>Apache</w:t>
+      </w:r>
+      <w:r>
+        <w:rPr>
+          <w:rFonts w:hint="eastAsia"/>
+        </w:rPr>
+        <w:t>的编译安装比较复杂和费时</w:t>
+      </w:r>
+      <w:r>
+        <w:rPr>
+          <w:rFonts w:hint="eastAsia"/>
+        </w:rPr>
+        <w:t>，它依赖</w:t>
+      </w:r>
+      <w:r>
+        <w:rPr>
+          <w:rFonts w:hint="eastAsia"/>
+        </w:rPr>
+        <w:t>的其他安装</w:t>
+      </w:r>
+      <w:r>
+        <w:rPr>
+          <w:rFonts w:hint="eastAsia"/>
+        </w:rPr>
+        <w:t>包特别多。</w:t>
+      </w:r>
+    </w:p>
+    <w:p>
+      <w:pPr>
+        <w:pStyle w:val="Heading3"/>
+        <w:ind w:left="720"/>
+        <w:rPr>
+          <w:rFonts w:hint="eastAsia"/>
+        </w:rPr>
+      </w:pPr>
+      <w:r>
+        <w:rPr>
+          <w:rFonts w:hint="eastAsia"/>
+        </w:rPr>
+        <w:t xml:space="preserve">2. </w:t>
+      </w:r>
+      <w:r>
+        <w:rPr>
+          <w:rFonts w:hint="eastAsia"/>
+        </w:rPr>
+        <w:t>PHP</w:t>
+      </w:r>
+      <w:r>
+        <w:rPr>
+          <w:rFonts w:hint="eastAsia"/>
+        </w:rPr>
+        <w:t>5.4</w:t>
+      </w:r>
+      <w:r>
+        <w:rPr>
+          <w:rFonts w:hint="eastAsia"/>
+        </w:rPr>
+        <w:t>安装</w:t>
+      </w:r>
+      <w:r>
+        <w:rPr>
+          <w:rFonts w:hint="eastAsia"/>
+        </w:rPr>
+        <w:t>:</w:t>
+      </w:r>
+    </w:p>
+    <w:p>
+      <w:pPr>
+        <w:ind w:left="720"/>
+        <w:rPr>
+          <w:rFonts w:hint="eastAsia"/>
+        </w:rPr>
+      </w:pPr>
+      <w:r>
+        <w:rPr>
+          <w:rFonts w:hint="eastAsia"/>
+        </w:rPr>
+        <w:t>PHP</w:t>
+      </w:r>
+      <w:r>
+        <w:rPr>
+          <w:rFonts w:hint="eastAsia"/>
+        </w:rPr>
+        <w:t>的编译安装相对</w:t>
+      </w:r>
+      <w:r>
+        <w:rPr>
+          <w:rFonts w:hint="eastAsia"/>
+        </w:rPr>
+        <w:t>Apache</w:t>
+      </w:r>
+      <w:r>
+        <w:rPr>
+          <w:rFonts w:hint="eastAsia"/>
+        </w:rPr>
+        <w:t>要省事一些但要记得有两个与访问</w:t>
+      </w:r>
+      <w:proofErr w:type="spellStart"/>
+      <w:r>
+        <w:rPr>
+          <w:rFonts w:hint="eastAsia"/>
+        </w:rPr>
+        <w:t>mysql</w:t>
+      </w:r>
+      <w:proofErr w:type="spellEnd"/>
+      <w:r>
+        <w:rPr>
+          <w:rFonts w:hint="eastAsia"/>
+        </w:rPr>
+        <w:t>相关的扩展要单独编译安装：</w:t>
+      </w:r>
+      <w:r>
+        <w:rPr>
+          <w:rFonts w:hint="eastAsia"/>
+        </w:rPr>
+        <w:t xml:space="preserve"> </w:t>
+      </w:r>
+      <w:r>
+        <w:rPr>
+          <w:rFonts w:hint="eastAsia"/>
+        </w:rPr>
+        <w:t>一个是</w:t>
+      </w:r>
+      <w:proofErr w:type="spellStart"/>
+      <w:r>
+        <w:rPr>
+          <w:rFonts w:hint="eastAsia"/>
+        </w:rPr>
+        <w:t>mysql.so</w:t>
+      </w:r>
+      <w:proofErr w:type="spellEnd"/>
+      <w:r>
+        <w:rPr>
+          <w:rFonts w:hint="eastAsia"/>
+        </w:rPr>
+        <w:t xml:space="preserve">, </w:t>
+      </w:r>
+      <w:r>
+        <w:rPr>
+          <w:rFonts w:hint="eastAsia"/>
+        </w:rPr>
+        <w:t>一个是</w:t>
+      </w:r>
+      <w:r>
+        <w:rPr>
+          <w:rFonts w:hint="eastAsia"/>
+        </w:rPr>
+        <w:t>pdo_mysql.so</w:t>
+      </w:r>
+      <w:r>
+        <w:rPr>
+          <w:rFonts w:hint="eastAsia"/>
+        </w:rPr>
+        <w:t>。</w:t>
+      </w:r>
+      <w:r>
+        <w:rPr>
+          <w:rFonts w:hint="eastAsia"/>
+        </w:rPr>
+        <w:t>具体的安装方法可搜索“</w:t>
+      </w:r>
+      <w:proofErr w:type="spellStart"/>
+      <w:r>
+        <w:rPr>
+          <w:rFonts w:hint="eastAsia"/>
+          <w:color w:val="FF0000"/>
+        </w:rPr>
+        <w:t>php</w:t>
+      </w:r>
+      <w:proofErr w:type="spellEnd"/>
+      <w:r>
+        <w:rPr>
+          <w:rFonts w:hint="eastAsia"/>
+          <w:color w:val="FF0000"/>
+        </w:rPr>
+        <w:t>添加</w:t>
+      </w:r>
+      <w:proofErr w:type="spellStart"/>
+      <w:r>
+        <w:rPr>
+          <w:rFonts w:hint="eastAsia"/>
+          <w:color w:val="FF0000"/>
+        </w:rPr>
+        <w:t>pdo_mysql</w:t>
+      </w:r>
+      <w:proofErr w:type="spellEnd"/>
+      <w:r>
+        <w:rPr>
+          <w:rFonts w:hint="eastAsia"/>
+          <w:color w:val="FF0000"/>
+        </w:rPr>
+        <w:t>扩展</w:t>
+      </w:r>
+      <w:r>
+        <w:rPr>
+          <w:rFonts w:hint="eastAsia"/>
+        </w:rPr>
+        <w:t>”</w:t>
+      </w:r>
+      <w:r>
+        <w:rPr>
+          <w:rFonts w:hint="eastAsia"/>
+        </w:rPr>
+        <w:t>和“</w:t>
+      </w:r>
+      <w:proofErr w:type="spellStart"/>
+      <w:r>
+        <w:rPr>
+          <w:rFonts w:hint="eastAsia"/>
+          <w:color w:val="FF0000"/>
+        </w:rPr>
+        <w:t>php</w:t>
+      </w:r>
+      <w:proofErr w:type="spellEnd"/>
+      <w:r>
+        <w:rPr>
+          <w:rFonts w:hint="eastAsia"/>
+          <w:color w:val="FF0000"/>
+        </w:rPr>
+        <w:t>添加</w:t>
+      </w:r>
+      <w:proofErr w:type="spellStart"/>
+      <w:r>
+        <w:rPr>
+          <w:rFonts w:hint="eastAsia"/>
+          <w:color w:val="FF0000"/>
+        </w:rPr>
+        <w:t>mysql</w:t>
+      </w:r>
+      <w:proofErr w:type="spellEnd"/>
+      <w:r>
+        <w:rPr>
+          <w:rFonts w:hint="eastAsia"/>
+          <w:color w:val="FF0000"/>
+        </w:rPr>
+        <w:t>扩展</w:t>
+      </w:r>
+      <w:r>
+        <w:rPr>
+          <w:rFonts w:hint="eastAsia"/>
+        </w:rPr>
+        <w:t>”</w:t>
+      </w:r>
+      <w:r>
+        <w:rPr>
+          <w:rFonts w:hint="eastAsia"/>
+        </w:rPr>
+        <w:t>等关键词，查阅相关文档</w:t>
+      </w:r>
+      <w:r>
+        <w:rPr>
+          <w:rFonts w:hint="eastAsia"/>
+        </w:rPr>
+        <w:t>进行安装</w:t>
+      </w:r>
+      <w:r>
+        <w:rPr>
+          <w:rFonts w:hint="eastAsia"/>
+        </w:rPr>
+        <w:t>。</w:t>
+      </w:r>
+    </w:p>
+    <w:p>
+      <w:pPr>
+        <w:pStyle w:val="Heading3"/>
+        <w:ind w:left="720"/>
+        <w:rPr>
+          <w:rFonts w:hint="eastAsia"/>
+        </w:rPr>
+      </w:pPr>
+      <w:r>
+        <w:rPr>
+          <w:rFonts w:hint="eastAsia"/>
+        </w:rPr>
+        <w:lastRenderedPageBreak/>
+        <w:t>3. Mysql</w:t>
+      </w:r>
+      <w:r>
+        <w:rPr>
+          <w:rFonts w:hint="eastAsia"/>
+        </w:rPr>
+        <w:t>5.6</w:t>
+      </w:r>
+      <w:r>
+        <w:rPr>
+          <w:rFonts w:hint="eastAsia"/>
+        </w:rPr>
+        <w:t>安装</w:t>
+      </w:r>
+      <w:r>
+        <w:rPr>
+          <w:rFonts w:hint="eastAsia"/>
+        </w:rPr>
+        <w:t>（略）</w:t>
+      </w:r>
+    </w:p>
+    <w:p>
+      <w:pPr>
+        <w:rPr>
+          <w:rFonts w:hint="eastAsia"/>
+        </w:rPr>
+      </w:pPr>
+    </w:p>
+    <w:p>
+      <w:pPr>
+        <w:pStyle w:val="Heading2"/>
+        <w:numPr>
+          <w:ilvl w:val="1"/>
+          <w:numId w:val="7"/>
+        </w:numPr>
+        <w:rPr>
+          <w:rFonts w:hint="eastAsia"/>
+        </w:rPr>
+      </w:pPr>
+      <w:r>
+        <w:t>A</w:t>
+      </w:r>
+      <w:r>
+        <w:rPr>
+          <w:rFonts w:hint="eastAsia"/>
+        </w:rPr>
+        <w:t>pache</w:t>
+      </w:r>
+      <w:r>
+        <w:rPr>
+          <w:rFonts w:hint="eastAsia"/>
+        </w:rPr>
+        <w:t>2.4</w:t>
+      </w:r>
+      <w:r>
+        <w:rPr>
+          <w:rFonts w:hint="eastAsia"/>
+        </w:rPr>
+        <w:t>的配置</w:t>
+      </w:r>
+      <w:r>
+        <w:rPr>
+          <w:rFonts w:hint="eastAsia"/>
+        </w:rPr>
+        <w:t>：</w:t>
+      </w:r>
+      <w:r>
+        <w:rPr>
+          <w:rFonts w:hint="eastAsia"/>
+        </w:rPr>
+        <w:t>（假设</w:t>
+      </w:r>
+      <w:proofErr w:type="spellStart"/>
+      <w:r>
+        <w:rPr>
+          <w:rFonts w:hint="eastAsia"/>
+        </w:rPr>
+        <w:t>sandi</w:t>
+      </w:r>
+      <w:proofErr w:type="spellEnd"/>
+      <w:r>
+        <w:rPr>
+          <w:rFonts w:hint="eastAsia"/>
+        </w:rPr>
+        <w:t>网站放在</w:t>
+      </w:r>
+      <w:r>
+        <w:t>/</w:t>
+      </w:r>
+      <w:proofErr w:type="spellStart"/>
+      <w:r>
+        <w:t>var</w:t>
+      </w:r>
+      <w:proofErr w:type="spellEnd"/>
+      <w:r>
+        <w:t>/www</w:t>
+      </w:r>
+      <w:r>
+        <w:rPr>
+          <w:rFonts w:hint="eastAsia"/>
+        </w:rPr>
+        <w:t>下）</w:t>
+      </w:r>
+    </w:p>
+    <w:p>
+      <w:pPr>
+        <w:pStyle w:val="Heading3"/>
+        <w:numPr>
+          <w:ilvl w:val="2"/>
+          <w:numId w:val="7"/>
+        </w:numPr>
+        <w:rPr>
+          <w:rFonts w:hint="eastAsia"/>
+        </w:rPr>
+      </w:pPr>
+      <w:proofErr w:type="spellStart"/>
+      <w:r>
+        <w:rPr>
+          <w:rFonts w:hint="eastAsia"/>
+        </w:rPr>
+        <w:t>httpd.conf</w:t>
+      </w:r>
+      <w:proofErr w:type="spellEnd"/>
+      <w:r>
+        <w:rPr>
+          <w:rFonts w:hint="eastAsia"/>
+        </w:rPr>
+        <w:t>修改</w:t>
+      </w:r>
+      <w:r>
+        <w:rPr>
+          <w:rFonts w:hint="eastAsia"/>
+        </w:rPr>
+        <w:t>（</w:t>
+      </w:r>
+      <w:r>
+        <w:rPr>
+          <w:rFonts w:hint="eastAsia"/>
+        </w:rPr>
+        <w:t>/etc/</w:t>
+      </w:r>
+      <w:proofErr w:type="spellStart"/>
+      <w:r>
+        <w:rPr>
+          <w:rFonts w:hint="eastAsia"/>
+        </w:rPr>
+        <w:t>httpd</w:t>
+      </w:r>
+      <w:proofErr w:type="spellEnd"/>
+      <w:r>
+        <w:rPr>
+          <w:rFonts w:hint="eastAsia"/>
+        </w:rPr>
+        <w:t>/</w:t>
+      </w:r>
+      <w:proofErr w:type="spellStart"/>
+      <w:r>
+        <w:rPr>
+          <w:rFonts w:hint="eastAsia"/>
+        </w:rPr>
+        <w:t>http</w:t>
+      </w:r>
+      <w:r>
+        <w:rPr>
+          <w:rFonts w:hint="eastAsia"/>
+        </w:rPr>
+        <w:t>d</w:t>
+      </w:r>
+      <w:r>
+        <w:rPr>
+          <w:rFonts w:hint="eastAsia"/>
+        </w:rPr>
+        <w:t>.conf</w:t>
+      </w:r>
+      <w:proofErr w:type="spellEnd"/>
+      <w:r>
+        <w:rPr>
+          <w:rFonts w:hint="eastAsia"/>
+        </w:rPr>
+        <w:t>）</w:t>
+      </w:r>
+    </w:p>
+    <w:p>
+      <w:pPr>
+        <w:pStyle w:val="Heading4"/>
+        <w:numPr>
+          <w:ilvl w:val="3"/>
+          <w:numId w:val="7"/>
+        </w:numPr>
+        <w:rPr>
+          <w:rFonts w:hint="eastAsia"/>
+        </w:rPr>
+      </w:pPr>
+      <w:r>
+        <w:rPr>
+          <w:rFonts w:hint="eastAsia"/>
+        </w:rPr>
+        <w:t>找到下面的行，去掉前面的注释：</w:t>
+      </w:r>
+    </w:p>
+    <w:p>
+      <w:pPr>
+        <w:ind w:left="1224"/>
+        <w:rPr>
+          <w:rFonts w:hint="eastAsia"/>
+        </w:rPr>
+      </w:pPr>
+      <w:r>
+        <w:rPr>
+          <w:rFonts w:hint="eastAsia"/>
+        </w:rPr>
+        <w:t>#</w:t>
+      </w:r>
+      <w:proofErr w:type="gramStart"/>
+      <w:r>
+        <w:t>Include</w:t>
+      </w:r>
+      <w:proofErr w:type="gramEnd"/>
+      <w:r>
+        <w:t xml:space="preserve"> /etc/</w:t>
+      </w:r>
+      <w:proofErr w:type="spellStart"/>
+      <w:r>
+        <w:t>httpd</w:t>
+      </w:r>
+      <w:proofErr w:type="spellEnd"/>
+      <w:r>
+        <w:t>/extra/</w:t>
+      </w:r>
+      <w:proofErr w:type="spellStart"/>
+      <w:r>
+        <w:t>httpd-vhosts.conf</w:t>
+      </w:r>
+      <w:proofErr w:type="spellEnd"/>
+      <w:r>
+        <w:br/>
+      </w:r>
+      <w:r>
+        <w:rPr>
+          <w:rFonts w:hint="eastAsia"/>
+        </w:rPr>
+        <w:t>#</w:t>
+      </w:r>
+      <w:proofErr w:type="spellStart"/>
+      <w:r>
+        <w:t>LoadModule</w:t>
+      </w:r>
+      <w:proofErr w:type="spellEnd"/>
+      <w:r>
+        <w:t xml:space="preserve"> </w:t>
+      </w:r>
+      <w:proofErr w:type="spellStart"/>
+      <w:r>
+        <w:t>rewrite_module</w:t>
+      </w:r>
+      <w:proofErr w:type="spellEnd"/>
+      <w:r>
+        <w:t xml:space="preserve"> modules/mod_rewrite.so</w:t>
+      </w:r>
+    </w:p>
+    <w:p>
+      <w:pPr>
+        <w:pStyle w:val="Heading4"/>
+        <w:numPr>
+          <w:ilvl w:val="3"/>
+          <w:numId w:val="7"/>
+        </w:numPr>
+        <w:rPr>
+          <w:rFonts w:hint="eastAsia"/>
+        </w:rPr>
+      </w:pPr>
+      <w:r>
+        <w:rPr>
+          <w:rFonts w:hint="eastAsia"/>
+        </w:rPr>
+        <w:t>增加环境变量</w:t>
+      </w:r>
+      <w:r>
+        <w:t>ZF2_PATH</w:t>
+      </w:r>
+      <w:r>
+        <w:rPr>
+          <w:rFonts w:hint="eastAsia"/>
+        </w:rPr>
+        <w:t xml:space="preserve">: </w:t>
+      </w:r>
+    </w:p>
+    <w:p>
+      <w:pPr>
+        <w:ind w:left="1224"/>
+        <w:rPr>
+          <w:rFonts w:hint="eastAsia"/>
+        </w:rPr>
+      </w:pPr>
+      <w:r>
+        <w:rPr>
+          <w:rFonts w:hint="eastAsia"/>
+        </w:rPr>
+        <w:t>假设</w:t>
+      </w:r>
+      <w:proofErr w:type="spellStart"/>
+      <w:r>
+        <w:rPr>
+          <w:rFonts w:hint="eastAsia"/>
+        </w:rPr>
+        <w:t>sandi</w:t>
+      </w:r>
+      <w:proofErr w:type="spellEnd"/>
+      <w:r>
+        <w:rPr>
+          <w:rFonts w:hint="eastAsia"/>
+        </w:rPr>
+        <w:t>网站放在</w:t>
+      </w:r>
+      <w:r>
+        <w:t>/</w:t>
+      </w:r>
+      <w:proofErr w:type="spellStart"/>
+      <w:r>
+        <w:t>var</w:t>
+      </w:r>
+      <w:proofErr w:type="spellEnd"/>
+      <w:r>
+        <w:t>/www</w:t>
+      </w:r>
+      <w:r>
+        <w:rPr>
+          <w:rFonts w:hint="eastAsia"/>
+        </w:rPr>
+        <w:t>下，</w:t>
+      </w:r>
+      <w:r>
+        <w:rPr>
+          <w:rFonts w:hint="eastAsia"/>
+        </w:rPr>
+        <w:t xml:space="preserve"> </w:t>
+      </w:r>
+      <w:r>
+        <w:rPr>
+          <w:rFonts w:hint="eastAsia"/>
+        </w:rPr>
+        <w:t>则</w:t>
+      </w:r>
+      <w:proofErr w:type="spellStart"/>
+      <w:r>
+        <w:rPr>
+          <w:rFonts w:hint="eastAsia"/>
+        </w:rPr>
+        <w:t>httpd.conf</w:t>
+      </w:r>
+      <w:proofErr w:type="spellEnd"/>
+      <w:r>
+        <w:rPr>
+          <w:rFonts w:hint="eastAsia"/>
+        </w:rPr>
+        <w:t xml:space="preserve"> </w:t>
+      </w:r>
+      <w:r>
+        <w:rPr>
+          <w:rFonts w:hint="eastAsia"/>
+        </w:rPr>
+        <w:t>文件中</w:t>
+      </w:r>
+      <w:r>
+        <w:rPr>
+          <w:rFonts w:hint="eastAsia"/>
+        </w:rPr>
+        <w:t>ZF2_PATH</w:t>
+      </w:r>
+      <w:r>
+        <w:rPr>
+          <w:rFonts w:hint="eastAsia"/>
+        </w:rPr>
+        <w:t>如下设置：</w:t>
+      </w:r>
+      <w:r>
+        <w:br/>
+      </w:r>
+      <w:proofErr w:type="spellStart"/>
+      <w:r>
+        <w:t>SetEnv</w:t>
+      </w:r>
+      <w:proofErr w:type="spellEnd"/>
+      <w:r>
+        <w:rPr>
+          <w:rFonts w:hint="eastAsia"/>
+        </w:rPr>
+        <w:t xml:space="preserve"> </w:t>
+      </w:r>
+      <w:r>
+        <w:t xml:space="preserve"> ZF2_PATH</w:t>
+      </w:r>
+      <w:r>
+        <w:rPr>
+          <w:rFonts w:hint="eastAsia"/>
+        </w:rPr>
+        <w:t xml:space="preserve"> </w:t>
+      </w:r>
+      <w:r>
+        <w:t xml:space="preserve"> </w:t>
+      </w:r>
+      <w:r>
+        <w:rPr>
+          <w:rFonts w:hint="eastAsia"/>
+        </w:rPr>
+        <w:t>/</w:t>
+      </w:r>
+      <w:proofErr w:type="spellStart"/>
+      <w:r>
+        <w:t>var</w:t>
+      </w:r>
+      <w:proofErr w:type="spellEnd"/>
+      <w:r>
+        <w:t>/www/</w:t>
+      </w:r>
+      <w:proofErr w:type="spellStart"/>
+      <w:r>
+        <w:t>sandi</w:t>
+      </w:r>
+      <w:proofErr w:type="spellEnd"/>
+      <w:r>
+        <w:t>/vendor/</w:t>
+      </w:r>
+      <w:proofErr w:type="spellStart"/>
+      <w:r>
+        <w:t>zendframework</w:t>
+      </w:r>
+      <w:proofErr w:type="spellEnd"/>
+      <w:r>
+        <w:t>/zendframework2.2.2/library</w:t>
+      </w:r>
+    </w:p>
+    <w:p>
+      <w:pPr>
+        <w:pStyle w:val="Heading3"/>
+        <w:numPr>
+          <w:ilvl w:val="2"/>
+          <w:numId w:val="7"/>
+        </w:numPr>
+        <w:rPr>
+          <w:rFonts w:hint="eastAsia"/>
+        </w:rPr>
+      </w:pPr>
+      <w:proofErr w:type="spellStart"/>
+      <w:r>
+        <w:t>httpd-vhosts.conf</w:t>
+      </w:r>
+      <w:proofErr w:type="spellEnd"/>
+      <w:r>
+        <w:rPr>
+          <w:rFonts w:hint="eastAsia"/>
+        </w:rPr>
+        <w:t>虚拟主机配置</w:t>
+      </w:r>
+      <w:r>
+        <w:rPr>
+          <w:rFonts w:hint="eastAsia"/>
+        </w:rPr>
+        <w:t>（</w:t>
+      </w:r>
+      <w:r>
+        <w:rPr>
+          <w:rFonts w:hint="eastAsia"/>
+        </w:rPr>
+        <w:t>/etc/</w:t>
+      </w:r>
+      <w:proofErr w:type="spellStart"/>
+      <w:r>
+        <w:rPr>
+          <w:rFonts w:hint="eastAsia"/>
+        </w:rPr>
+        <w:t>httpd</w:t>
+      </w:r>
+      <w:proofErr w:type="spellEnd"/>
+      <w:r>
+        <w:rPr>
+          <w:rFonts w:hint="eastAsia"/>
+        </w:rPr>
+        <w:t>/extra/</w:t>
+      </w:r>
+      <w:proofErr w:type="spellStart"/>
+      <w:r>
+        <w:rPr>
+          <w:rFonts w:hint="eastAsia"/>
+        </w:rPr>
+        <w:t>httpd-vhosts.conf</w:t>
+      </w:r>
+      <w:proofErr w:type="spellEnd"/>
+      <w:r>
+        <w:rPr>
+          <w:rFonts w:hint="eastAsia"/>
+        </w:rPr>
+        <w:t>）</w:t>
+      </w:r>
+      <w:r>
+        <w:rPr>
+          <w:rFonts w:hint="eastAsia"/>
+        </w:rPr>
+        <w:t>：</w:t>
+      </w:r>
+      <w:r>
+        <w:br/>
+      </w:r>
+    </w:p>
+    <w:p>
+      <w:pPr>
+        <w:ind w:left="1224"/>
+        <w:rPr>
+          <w:szCs w:val="18"/>
+        </w:rPr>
+      </w:pPr>
+      <w:proofErr w:type="gramStart"/>
+      <w:r>
+        <w:rPr>
+          <w:rFonts w:hint="eastAsia"/>
+        </w:rPr>
+        <w:t>apache2.4</w:t>
+      </w:r>
+      <w:r>
+        <w:rPr>
+          <w:rFonts w:hint="eastAsia"/>
+        </w:rPr>
+        <w:t>的目录授权方式和</w:t>
+      </w:r>
+      <w:r>
+        <w:rPr>
+          <w:rFonts w:hint="eastAsia"/>
+        </w:rPr>
+        <w:t>apache2.2</w:t>
+      </w:r>
+      <w:r>
+        <w:rPr>
+          <w:rFonts w:hint="eastAsia"/>
+        </w:rPr>
+        <w:t>有一些区别，它用</w:t>
+      </w:r>
+      <w:r>
+        <w:rPr>
+          <w:color w:val="FF0000"/>
+        </w:rPr>
+        <w:t>Require all granted</w:t>
+      </w:r>
+      <w:r>
+        <w:rPr>
+          <w:rFonts w:hint="eastAsia"/>
+        </w:rPr>
+        <w:t>代替</w:t>
+      </w:r>
+      <w:r>
+        <w:rPr>
+          <w:szCs w:val="18"/>
+        </w:rPr>
+        <w:t xml:space="preserve">  </w:t>
+      </w:r>
+      <w:r>
+        <w:rPr>
+          <w:color w:val="FF0000"/>
+          <w:szCs w:val="18"/>
+        </w:rPr>
+        <w:t xml:space="preserve">   Allow from all</w:t>
+      </w:r>
+      <w:r>
+        <w:rPr>
+          <w:rFonts w:hint="eastAsia"/>
+          <w:szCs w:val="18"/>
+        </w:rPr>
+        <w:t>.</w:t>
+      </w:r>
+      <w:proofErr w:type="gramEnd"/>
+      <w:r>
+        <w:rPr>
+          <w:rFonts w:hint="eastAsia"/>
+          <w:szCs w:val="18"/>
+        </w:rPr>
+        <w:t xml:space="preserve"> </w:t>
+      </w:r>
+      <w:r>
+        <w:rPr>
+          <w:rFonts w:hint="eastAsia"/>
+        </w:rPr>
+        <w:t>下面是具体的配置：</w:t>
+      </w:r>
+    </w:p>
+    <w:p>
+      <w:pPr>
+        <w:pStyle w:val="NoSpacing"/>
+        <w:ind w:left="1224"/>
+      </w:pPr>
+      <w:r>
+        <w:t>&lt;</w:t>
+      </w:r>
+      <w:proofErr w:type="spellStart"/>
+      <w:r>
+        <w:t>VirtualHost</w:t>
+      </w:r>
+      <w:proofErr w:type="spellEnd"/>
+      <w:r>
+        <w:t xml:space="preserve"> *:80&gt;</w:t>
+      </w:r>
+    </w:p>
+    <w:p>
+      <w:pPr>
+        <w:pStyle w:val="NoSpacing"/>
+        <w:ind w:left="1440"/>
+      </w:pPr>
+      <w:r>
+        <w:t xml:space="preserve">    </w:t>
+      </w:r>
+      <w:proofErr w:type="spellStart"/>
+      <w:r>
+        <w:t>ServerAdmin</w:t>
+      </w:r>
+      <w:proofErr w:type="spellEnd"/>
+      <w:r>
+        <w:t xml:space="preserve"> webmaster@dummy-host.example.com</w:t>
+      </w:r>
+    </w:p>
+    <w:p>
+      <w:pPr>
+        <w:pStyle w:val="NoSpacing"/>
+        <w:ind w:left="1440"/>
+      </w:pPr>
+      <w:r>
+        <w:t xml:space="preserve">    </w:t>
+      </w:r>
+      <w:proofErr w:type="spellStart"/>
+      <w:proofErr w:type="gramStart"/>
+      <w:r>
+        <w:t>directoryIndex</w:t>
+      </w:r>
+      <w:proofErr w:type="spellEnd"/>
+      <w:r>
+        <w:t xml:space="preserve">  index.html</w:t>
+      </w:r>
+      <w:proofErr w:type="gramEnd"/>
+      <w:r>
+        <w:t xml:space="preserve"> index.php index.phtml index.shtml login.php</w:t>
+      </w:r>
+    </w:p>
+    <w:p>
+      <w:pPr>
+        <w:pStyle w:val="NoSpacing"/>
+        <w:ind w:left="1440" w:firstLine="180"/>
+        <w:rPr>
+          <w:rFonts w:hint="eastAsia"/>
+          <w:color w:val="FF0000"/>
+        </w:rPr>
+      </w:pPr>
+      <w:proofErr w:type="spellStart"/>
+      <w:r>
+        <w:rPr>
+          <w:color w:val="FF0000"/>
+        </w:rPr>
+        <w:t>DocumentRoot</w:t>
+      </w:r>
+      <w:proofErr w:type="spellEnd"/>
+      <w:r>
+        <w:rPr>
+          <w:color w:val="FF0000"/>
+        </w:rPr>
+        <w:t xml:space="preserve"> "/</w:t>
+      </w:r>
+      <w:proofErr w:type="spellStart"/>
+      <w:r>
+        <w:rPr>
+          <w:color w:val="FF0000"/>
+        </w:rPr>
+        <w:t>var</w:t>
+      </w:r>
+      <w:proofErr w:type="spellEnd"/>
+      <w:r>
+        <w:rPr>
+          <w:color w:val="FF0000"/>
+        </w:rPr>
+        <w:t>/www/</w:t>
+      </w:r>
+      <w:proofErr w:type="spellStart"/>
+      <w:r>
+        <w:rPr>
+          <w:color w:val="FF0000"/>
+        </w:rPr>
+        <w:t>sandi</w:t>
+      </w:r>
+      <w:proofErr w:type="spellEnd"/>
+      <w:r>
+        <w:rPr>
+          <w:color w:val="FF0000"/>
+        </w:rPr>
+        <w:t>/public"</w:t>
+      </w:r>
+    </w:p>
+    <w:p>
+      <w:pPr>
+        <w:pStyle w:val="NoSpacing"/>
+        <w:ind w:left="1440" w:firstLine="180"/>
+        <w:rPr>
+          <w:color w:val="FF0000"/>
+          <w:sz w:val="20"/>
+          <w:szCs w:val="20"/>
+        </w:rPr>
+      </w:pPr>
+      <w:proofErr w:type="spellStart"/>
+      <w:r>
+        <w:rPr>
+          <w:b/>
+          <w:color w:val="FF0000"/>
+          <w:sz w:val="20"/>
+          <w:szCs w:val="20"/>
+        </w:rPr>
+        <w:t>SetEnv</w:t>
+      </w:r>
+      <w:proofErr w:type="spellEnd"/>
+      <w:r>
+        <w:rPr>
+          <w:b/>
+          <w:color w:val="FF0000"/>
+          <w:sz w:val="20"/>
+          <w:szCs w:val="20"/>
+        </w:rPr>
+        <w:t xml:space="preserve"> APPLICATION_ENV "development"</w:t>
+      </w:r>
+    </w:p>
+    <w:p>
+      <w:pPr>
+        <w:pStyle w:val="NoSpacing"/>
+        <w:ind w:left="1440"/>
+      </w:pPr>
+      <w:r>
+        <w:t xml:space="preserve">    </w:t>
+      </w:r>
+      <w:proofErr w:type="spellStart"/>
+      <w:r>
+        <w:t>ServerName</w:t>
+      </w:r>
+      <w:proofErr w:type="spellEnd"/>
+      <w:r>
+        <w:t xml:space="preserve"> </w:t>
+      </w:r>
+      <w:proofErr w:type="spellStart"/>
+      <w:r>
+        <w:t>sandi</w:t>
+      </w:r>
+      <w:proofErr w:type="spellEnd"/>
+    </w:p>
+    <w:p>
+      <w:pPr>
+        <w:pStyle w:val="NoSpacing"/>
+        <w:ind w:left="1440"/>
+      </w:pPr>
+      <w:r>
+        <w:t xml:space="preserve">    </w:t>
+      </w:r>
+      <w:proofErr w:type="spellStart"/>
+      <w:r>
+        <w:t>ServerAlias</w:t>
+      </w:r>
+      <w:proofErr w:type="spellEnd"/>
+      <w:r>
+        <w:t xml:space="preserve"> www.sandi</w:t>
+      </w:r>
+    </w:p>
+    <w:p>
+      <w:pPr>
+        <w:pStyle w:val="NoSpacing"/>
+        <w:ind w:left="1440"/>
+      </w:pPr>
+      <w:r>
+        <w:t xml:space="preserve">    </w:t>
+      </w:r>
+      <w:proofErr w:type="spellStart"/>
+      <w:r>
+        <w:t>ErrorLog</w:t>
+      </w:r>
+      <w:proofErr w:type="spellEnd"/>
+      <w:r>
+        <w:t xml:space="preserve"> "logs/</w:t>
+      </w:r>
+      <w:proofErr w:type="spellStart"/>
+      <w:r>
+        <w:t>sandi-error_log</w:t>
+      </w:r>
+      <w:proofErr w:type="spellEnd"/>
+      <w:r>
+        <w:t>"</w:t>
+      </w:r>
+    </w:p>
+    <w:p>
+      <w:pPr>
+        <w:pStyle w:val="NoSpacing"/>
+        <w:ind w:left="1440"/>
+      </w:pPr>
+      <w:r>
+        <w:t xml:space="preserve">    </w:t>
+      </w:r>
+      <w:proofErr w:type="spellStart"/>
+      <w:r>
+        <w:t>CustomLog</w:t>
+      </w:r>
+      <w:proofErr w:type="spellEnd"/>
+      <w:r>
+        <w:t xml:space="preserve"> "logs/</w:t>
+      </w:r>
+      <w:proofErr w:type="spellStart"/>
+      <w:r>
+        <w:t>sandi-access_log</w:t>
+      </w:r>
+      <w:proofErr w:type="spellEnd"/>
+      <w:r>
+        <w:t>" common</w:t>
+      </w:r>
+    </w:p>
+    <w:p>
+      <w:pPr>
+        <w:pStyle w:val="NoSpacing"/>
+        <w:ind w:left="1440"/>
+        <w:rPr>
+          <w:color w:val="FF0000"/>
+        </w:rPr>
+      </w:pPr>
+      <w:r>
+        <w:t xml:space="preserve">    </w:t>
+      </w:r>
+      <w:r>
+        <w:rPr>
+          <w:color w:val="FF0000"/>
+        </w:rPr>
+        <w:t>&lt;Directory "/</w:t>
+      </w:r>
+      <w:proofErr w:type="spellStart"/>
+      <w:r>
+        <w:rPr>
+          <w:color w:val="FF0000"/>
+        </w:rPr>
+        <w:t>var</w:t>
+      </w:r>
+      <w:proofErr w:type="spellEnd"/>
+      <w:r>
+        <w:rPr>
+          <w:color w:val="FF0000"/>
+        </w:rPr>
+        <w:t>/www/</w:t>
+      </w:r>
+      <w:proofErr w:type="spellStart"/>
+      <w:r>
+        <w:rPr>
+          <w:color w:val="FF0000"/>
+        </w:rPr>
+        <w:t>sandi</w:t>
+      </w:r>
+      <w:proofErr w:type="spellEnd"/>
+      <w:r>
+        <w:rPr>
+          <w:color w:val="FF0000"/>
+        </w:rPr>
+        <w:t>/public"&gt;</w:t>
+      </w:r>
+    </w:p>
+    <w:p>
+      <w:pPr>
+        <w:pStyle w:val="NoSpacing"/>
+        <w:ind w:left="1656"/>
+        <w:rPr>
+          <w:color w:val="FF0000"/>
+        </w:rPr>
+      </w:pPr>
+      <w:r>
+        <w:rPr>
+          <w:color w:val="FF0000"/>
+        </w:rPr>
+        <w:t xml:space="preserve">      Options All</w:t>
+      </w:r>
+    </w:p>
+    <w:p>
+      <w:pPr>
+        <w:pStyle w:val="NoSpacing"/>
+        <w:ind w:left="1656"/>
+        <w:rPr>
+          <w:color w:val="FF0000"/>
+        </w:rPr>
+      </w:pPr>
+      <w:r>
+        <w:rPr>
+          <w:color w:val="FF0000"/>
+        </w:rPr>
+        <w:t xml:space="preserve">      </w:t>
+      </w:r>
+      <w:proofErr w:type="spellStart"/>
+      <w:r>
+        <w:rPr>
+          <w:color w:val="FF0000"/>
+        </w:rPr>
+        <w:t>AllowOverride</w:t>
+      </w:r>
+      <w:proofErr w:type="spellEnd"/>
+      <w:r>
+        <w:rPr>
+          <w:color w:val="FF0000"/>
+        </w:rPr>
+        <w:t xml:space="preserve"> All</w:t>
+      </w:r>
+    </w:p>
+    <w:p>
+      <w:pPr>
+        <w:pStyle w:val="NoSpacing"/>
+        <w:ind w:left="1656"/>
+        <w:rPr>
+          <w:color w:val="FF0000"/>
+        </w:rPr>
+      </w:pPr>
+      <w:r>
+        <w:rPr>
+          <w:color w:val="FF0000"/>
+        </w:rPr>
+        <w:t xml:space="preserve">      Require all granted</w:t>
+      </w:r>
+    </w:p>
+    <w:p>
+      <w:pPr>
+        <w:pStyle w:val="NoSpacing"/>
+        <w:ind w:left="1440"/>
+      </w:pPr>
+      <w:r>
+        <w:t xml:space="preserve">    &lt;/Directory&gt;</w:t>
+      </w:r>
+    </w:p>
+    <w:p>
+      <w:pPr>
+        <w:pStyle w:val="NoSpacing"/>
+        <w:ind w:left="1224"/>
+        <w:rPr>
+          <w:rFonts w:hint="eastAsia"/>
+        </w:rPr>
+      </w:pPr>
+      <w:r>
+        <w:t>&lt;/</w:t>
+      </w:r>
+      <w:proofErr w:type="spellStart"/>
+      <w:r>
+        <w:t>VirtualHost</w:t>
+      </w:r>
+      <w:proofErr w:type="spellEnd"/>
+      <w:r>
+        <w:t>&gt;</w:t>
+      </w:r>
+    </w:p>
+    <w:p>
+      <w:pPr>
+        <w:pStyle w:val="NoSpacing"/>
+        <w:ind w:left="1224"/>
+        <w:rPr>
+          <w:rFonts w:hint="eastAsia"/>
+        </w:rPr>
+      </w:pPr>
+    </w:p>
+    <w:p>
+      <w:pPr>
+        <w:pStyle w:val="Heading3"/>
+        <w:numPr>
+          <w:ilvl w:val="2"/>
+          <w:numId w:val="7"/>
+        </w:numPr>
+        <w:rPr>
+          <w:rFonts w:hint="eastAsia"/>
+        </w:rPr>
+      </w:pPr>
+      <w:r>
+        <w:rPr>
+          <w:rFonts w:hint="eastAsia"/>
+        </w:rPr>
+        <w:t>修改</w:t>
+      </w:r>
+      <w:r>
+        <w:rPr>
+          <w:rFonts w:hint="eastAsia"/>
+        </w:rPr>
+        <w:t>/etc/hosts</w:t>
+      </w:r>
+      <w:r>
+        <w:rPr>
+          <w:rFonts w:hint="eastAsia"/>
+        </w:rPr>
+        <w:t>文件，加上对</w:t>
+      </w:r>
+      <w:proofErr w:type="spellStart"/>
+      <w:r>
+        <w:rPr>
+          <w:rFonts w:hint="eastAsia"/>
+        </w:rPr>
+        <w:t>sandi</w:t>
+      </w:r>
+      <w:proofErr w:type="spellEnd"/>
+      <w:r>
+        <w:rPr>
+          <w:rFonts w:hint="eastAsia"/>
+        </w:rPr>
+        <w:t>域名的解析</w:t>
+      </w:r>
+    </w:p>
+    <w:p>
+      <w:pPr>
+        <w:ind w:left="1224"/>
+        <w:rPr>
+          <w:rFonts w:hint="eastAsia"/>
+        </w:rPr>
+      </w:pPr>
+    </w:p>
+    <w:p>
+      <w:pPr>
+        <w:pStyle w:val="Heading2"/>
+        <w:numPr>
+          <w:ilvl w:val="1"/>
+          <w:numId w:val="7"/>
+        </w:numPr>
+        <w:rPr>
+          <w:rFonts w:hint="eastAsia"/>
+        </w:rPr>
+      </w:pPr>
+      <w:proofErr w:type="spellStart"/>
+      <w:r>
+        <w:rPr>
+          <w:rFonts w:hint="eastAsia"/>
+        </w:rPr>
+        <w:lastRenderedPageBreak/>
+        <w:t>MySQL</w:t>
+      </w:r>
+      <w:proofErr w:type="spellEnd"/>
+      <w:r>
+        <w:rPr>
+          <w:rFonts w:hint="eastAsia"/>
+        </w:rPr>
+        <w:t>脚本的导入：</w:t>
+      </w:r>
+      <w:r>
+        <w:rPr>
+          <w:rFonts w:hint="eastAsia"/>
+        </w:rPr>
+        <w:t xml:space="preserve"> </w:t>
+      </w:r>
+    </w:p>
+    <w:p>
+      <w:pPr>
+        <w:pStyle w:val="Heading4"/>
+        <w:numPr>
+          <w:ilvl w:val="2"/>
+          <w:numId w:val="7"/>
+        </w:numPr>
+        <w:rPr>
+          <w:rFonts w:hint="eastAsia"/>
+        </w:rPr>
+      </w:pPr>
+      <w:r>
+        <w:rPr>
+          <w:rFonts w:hint="eastAsia"/>
+        </w:rPr>
+        <w:t>进入</w:t>
+      </w:r>
+      <w:proofErr w:type="spellStart"/>
+      <w:r>
+        <w:rPr>
+          <w:rFonts w:hint="eastAsia"/>
+        </w:rPr>
+        <w:t>mysql</w:t>
+      </w:r>
+      <w:proofErr w:type="spellEnd"/>
+      <w:r>
+        <w:rPr>
+          <w:rFonts w:hint="eastAsia"/>
+        </w:rPr>
+        <w:t xml:space="preserve">, </w:t>
+      </w:r>
+      <w:r>
+        <w:rPr>
+          <w:rFonts w:hint="eastAsia"/>
+        </w:rPr>
+        <w:t>建立</w:t>
+      </w:r>
+      <w:proofErr w:type="spellStart"/>
+      <w:r>
+        <w:rPr>
+          <w:rFonts w:hint="eastAsia"/>
+        </w:rPr>
+        <w:t>sandi</w:t>
+      </w:r>
+      <w:proofErr w:type="spellEnd"/>
+      <w:r>
+        <w:rPr>
+          <w:rFonts w:hint="eastAsia"/>
+        </w:rPr>
+        <w:t>数据库</w:t>
+      </w:r>
+      <w:r>
+        <w:rPr>
+          <w:rFonts w:hint="eastAsia"/>
+        </w:rPr>
+        <w:t>:</w:t>
+      </w:r>
+    </w:p>
+    <w:p>
+      <w:pPr>
+        <w:pStyle w:val="Heading4"/>
+        <w:numPr>
+          <w:ilvl w:val="2"/>
+          <w:numId w:val="7"/>
+        </w:numPr>
+        <w:rPr>
+          <w:rFonts w:hint="eastAsia"/>
+        </w:rPr>
+      </w:pPr>
+      <w:r>
+        <w:rPr>
+          <w:rFonts w:hint="eastAsia"/>
+        </w:rPr>
+        <w:t>退出</w:t>
+      </w:r>
+      <w:proofErr w:type="spellStart"/>
+      <w:r>
+        <w:rPr>
+          <w:rFonts w:hint="eastAsia"/>
+        </w:rPr>
+        <w:t>mysql</w:t>
+      </w:r>
+      <w:proofErr w:type="spellEnd"/>
+      <w:r>
+        <w:rPr>
+          <w:rFonts w:hint="eastAsia"/>
+        </w:rPr>
+        <w:t xml:space="preserve"> , </w:t>
+      </w:r>
+      <w:r>
+        <w:rPr>
+          <w:rFonts w:hint="eastAsia"/>
+        </w:rPr>
+        <w:t>使用如下命令</w:t>
+      </w:r>
+      <w:r>
+        <w:rPr>
+          <w:rFonts w:hint="eastAsia"/>
+        </w:rPr>
+        <w:t>导入</w:t>
+      </w:r>
+      <w:r>
+        <w:rPr>
+          <w:rFonts w:hint="eastAsia"/>
+        </w:rPr>
+        <w:t>sandi.sql</w:t>
+      </w:r>
+      <w:r>
+        <w:rPr>
+          <w:rFonts w:hint="eastAsia"/>
+        </w:rPr>
+        <w:t>脚本</w:t>
+      </w:r>
+      <w:r>
+        <w:rPr>
+          <w:rFonts w:hint="eastAsia"/>
+        </w:rPr>
+        <w:t>：</w:t>
+      </w:r>
+      <w:r>
+        <w:br/>
+      </w:r>
+      <w:proofErr w:type="spellStart"/>
+      <w:r>
+        <w:rPr>
+          <w:rFonts w:hint="eastAsia"/>
+        </w:rPr>
+        <w:t>mysql</w:t>
+      </w:r>
+      <w:proofErr w:type="spellEnd"/>
+      <w:r>
+        <w:rPr>
+          <w:rFonts w:hint="eastAsia"/>
+        </w:rPr>
+        <w:t xml:space="preserve"> </w:t>
+      </w:r>
+      <w:r>
+        <w:t>–</w:t>
+      </w:r>
+      <w:proofErr w:type="spellStart"/>
+      <w:r>
+        <w:rPr>
+          <w:rFonts w:hint="eastAsia"/>
+        </w:rPr>
+        <w:t>uroot</w:t>
+      </w:r>
+      <w:proofErr w:type="spellEnd"/>
+      <w:r>
+        <w:rPr>
+          <w:rFonts w:hint="eastAsia"/>
+        </w:rPr>
+        <w:t xml:space="preserve">  -p </w:t>
+      </w:r>
+      <w:r>
+        <w:rPr>
+          <w:rFonts w:hint="eastAsia"/>
+        </w:rPr>
+        <w:t xml:space="preserve"> </w:t>
+      </w:r>
+      <w:r>
+        <w:rPr>
+          <w:rFonts w:hint="eastAsia"/>
+        </w:rPr>
+        <w:t xml:space="preserve"> </w:t>
+      </w:r>
+      <w:proofErr w:type="spellStart"/>
+      <w:r>
+        <w:rPr>
+          <w:rFonts w:hint="eastAsia"/>
+        </w:rPr>
+        <w:t>sandi</w:t>
+      </w:r>
+      <w:proofErr w:type="spellEnd"/>
+      <w:r>
+        <w:rPr>
+          <w:rFonts w:hint="eastAsia"/>
+        </w:rPr>
+        <w:t xml:space="preserve"> </w:t>
+      </w:r>
+      <w:r>
+        <w:rPr>
+          <w:rFonts w:hint="eastAsia"/>
+        </w:rPr>
+        <w:t xml:space="preserve"> </w:t>
+      </w:r>
+      <w:r>
+        <w:rPr>
+          <w:rFonts w:hint="eastAsia"/>
+        </w:rPr>
+        <w:t xml:space="preserve">&lt; </w:t>
+      </w:r>
+      <w:r>
+        <w:rPr>
+          <w:rFonts w:hint="eastAsia"/>
+        </w:rPr>
+        <w:t xml:space="preserve"> </w:t>
+      </w:r>
+      <w:r>
+        <w:rPr>
+          <w:rFonts w:hint="eastAsia"/>
+        </w:rPr>
+        <w:t>/</w:t>
+      </w:r>
+      <w:proofErr w:type="spellStart"/>
+      <w:r>
+        <w:rPr>
+          <w:rFonts w:hint="eastAsia"/>
+        </w:rPr>
+        <w:t>var</w:t>
+      </w:r>
+      <w:proofErr w:type="spellEnd"/>
+      <w:r>
+        <w:rPr>
+          <w:rFonts w:hint="eastAsia"/>
+        </w:rPr>
+        <w:t>/www/</w:t>
+      </w:r>
+      <w:proofErr w:type="spellStart"/>
+      <w:r>
+        <w:rPr>
+          <w:rFonts w:hint="eastAsia"/>
+        </w:rPr>
+        <w:t>sandi</w:t>
+      </w:r>
+      <w:proofErr w:type="spellEnd"/>
+      <w:r>
+        <w:rPr>
+          <w:rFonts w:hint="eastAsia"/>
+        </w:rPr>
+        <w:t>/doc/sandi.sql</w:t>
+      </w:r>
+    </w:p>
+    <w:p>
+      <w:pPr>
+        <w:rPr>
+          <w:rFonts w:hint="eastAsia"/>
+        </w:rPr>
+      </w:pPr>
+    </w:p>
+    <w:p>
+      <w:pPr>
+        <w:pStyle w:val="Heading2"/>
+        <w:numPr>
+          <w:ilvl w:val="1"/>
+          <w:numId w:val="7"/>
+        </w:numPr>
+        <w:rPr>
+          <w:rFonts w:hint="eastAsia"/>
+        </w:rPr>
+      </w:pPr>
+      <w:r>
+        <w:rPr>
+          <w:rFonts w:hint="eastAsia"/>
+        </w:rPr>
+        <w:t>设置</w:t>
+      </w:r>
+      <w:proofErr w:type="spellStart"/>
+      <w:r>
+        <w:rPr>
+          <w:rFonts w:hint="eastAsia"/>
+        </w:rPr>
+        <w:t>mysql</w:t>
+      </w:r>
+      <w:proofErr w:type="spellEnd"/>
+      <w:r>
+        <w:rPr>
+          <w:rFonts w:hint="eastAsia"/>
+        </w:rPr>
+        <w:t>连接密码</w:t>
+      </w:r>
+    </w:p>
+    <w:p>
+      <w:pPr>
+        <w:pStyle w:val="Heading4"/>
+        <w:ind w:left="360"/>
+        <w:rPr>
+          <w:rFonts w:hint="eastAsia"/>
+        </w:rPr>
+      </w:pPr>
+      <w:r>
+        <w:rPr>
+          <w:rFonts w:hint="eastAsia"/>
+        </w:rPr>
+        <w:t>修改</w:t>
+      </w:r>
+      <w:r>
+        <w:rPr>
+          <w:rFonts w:hint="eastAsia"/>
+        </w:rPr>
+        <w:t>/</w:t>
+      </w:r>
+      <w:proofErr w:type="spellStart"/>
+      <w:r>
+        <w:rPr>
+          <w:rFonts w:hint="eastAsia"/>
+        </w:rPr>
+        <w:t>var</w:t>
+      </w:r>
+      <w:proofErr w:type="spellEnd"/>
+      <w:r>
+        <w:rPr>
+          <w:rFonts w:hint="eastAsia"/>
+        </w:rPr>
+        <w:t>/www/</w:t>
+      </w:r>
+      <w:proofErr w:type="spellStart"/>
+      <w:r>
+        <w:rPr>
+          <w:rFonts w:hint="eastAsia"/>
+        </w:rPr>
+        <w:t>sandi</w:t>
+      </w:r>
+      <w:proofErr w:type="spellEnd"/>
+      <w:r>
+        <w:rPr>
+          <w:rFonts w:hint="eastAsia"/>
+        </w:rPr>
+        <w:t>/</w:t>
+      </w:r>
+      <w:proofErr w:type="spellStart"/>
+      <w:r>
+        <w:rPr>
+          <w:rFonts w:hint="eastAsia"/>
+        </w:rPr>
+        <w:t>config</w:t>
+      </w:r>
+      <w:proofErr w:type="spellEnd"/>
+      <w:r>
+        <w:rPr>
+          <w:rFonts w:hint="eastAsia"/>
+        </w:rPr>
+        <w:t>/</w:t>
+      </w:r>
+      <w:proofErr w:type="spellStart"/>
+      <w:r>
+        <w:rPr>
+          <w:rFonts w:hint="eastAsia"/>
+        </w:rPr>
+        <w:t>autoload</w:t>
+      </w:r>
+      <w:proofErr w:type="spellEnd"/>
+      <w:r>
+        <w:rPr>
+          <w:rFonts w:hint="eastAsia"/>
+        </w:rPr>
+        <w:t xml:space="preserve">/local.php, </w:t>
+      </w:r>
+      <w:r>
+        <w:rPr>
+          <w:rFonts w:hint="eastAsia"/>
+        </w:rPr>
+        <w:t>设置连接</w:t>
+      </w:r>
+      <w:proofErr w:type="spellStart"/>
+      <w:r>
+        <w:rPr>
+          <w:rFonts w:hint="eastAsia"/>
+        </w:rPr>
+        <w:t>mysql</w:t>
+      </w:r>
+      <w:proofErr w:type="spellEnd"/>
+      <w:r>
+        <w:rPr>
+          <w:rFonts w:hint="eastAsia"/>
+        </w:rPr>
+        <w:t>的用户名和密码</w:t>
+      </w:r>
+    </w:p>
+    <w:p>
+      <w:pPr>
+        <w:ind w:left="360"/>
+        <w:rPr>
+          <w:rFonts w:hint="eastAsia"/>
+        </w:rPr>
+      </w:pPr>
+    </w:p>
+    <w:p>
+      <w:pPr>
+        <w:pStyle w:val="Heading2"/>
+        <w:numPr>
+          <w:ilvl w:val="1"/>
+          <w:numId w:val="7"/>
+        </w:numPr>
+        <w:rPr>
+          <w:rFonts w:hint="eastAsia"/>
+        </w:rPr>
+      </w:pPr>
+      <w:r>
+        <w:rPr>
+          <w:rFonts w:hint="eastAsia"/>
+        </w:rPr>
+        <w:t>建立数据存储目录并赋予相应的权限：</w:t>
+      </w:r>
+    </w:p>
+    <w:p>
+      <w:pPr>
+        <w:pStyle w:val="Heading4"/>
+        <w:ind w:left="360"/>
+        <w:rPr>
+          <w:rFonts w:hint="eastAsia"/>
+        </w:rPr>
+      </w:pPr>
+      <w:r>
+        <w:rPr>
+          <w:rFonts w:hint="eastAsia"/>
+        </w:rPr>
+        <w:t>进入</w:t>
+      </w:r>
+      <w:r>
+        <w:rPr>
+          <w:rFonts w:hint="eastAsia"/>
+        </w:rPr>
+        <w:t>/</w:t>
+      </w:r>
+      <w:proofErr w:type="spellStart"/>
+      <w:r>
+        <w:rPr>
+          <w:rFonts w:hint="eastAsia"/>
+        </w:rPr>
+        <w:t>var</w:t>
+      </w:r>
+      <w:proofErr w:type="spellEnd"/>
+      <w:r>
+        <w:rPr>
+          <w:rFonts w:hint="eastAsia"/>
+        </w:rPr>
+        <w:t>/www/</w:t>
+      </w:r>
+      <w:proofErr w:type="spellStart"/>
+      <w:r>
+        <w:rPr>
+          <w:rFonts w:hint="eastAsia"/>
+        </w:rPr>
+        <w:t>sandi</w:t>
+      </w:r>
+      <w:proofErr w:type="spellEnd"/>
+      <w:r>
+        <w:rPr>
+          <w:rFonts w:hint="eastAsia"/>
+        </w:rPr>
+        <w:t>/module/</w:t>
+      </w:r>
+      <w:proofErr w:type="spellStart"/>
+      <w:r>
+        <w:rPr>
+          <w:rFonts w:hint="eastAsia"/>
+        </w:rPr>
+        <w:t>sandi</w:t>
+      </w:r>
+      <w:proofErr w:type="spellEnd"/>
+      <w:r>
+        <w:rPr>
+          <w:rFonts w:hint="eastAsia"/>
+        </w:rPr>
+        <w:t>目录</w:t>
+      </w:r>
+      <w:r>
+        <w:rPr>
+          <w:rFonts w:hint="eastAsia"/>
+        </w:rPr>
+        <w:t>，</w:t>
+      </w:r>
+      <w:r>
+        <w:rPr>
+          <w:rFonts w:hint="eastAsia"/>
+        </w:rPr>
+        <w:t xml:space="preserve"> </w:t>
+      </w:r>
+      <w:r>
+        <w:rPr>
+          <w:rFonts w:hint="eastAsia"/>
+        </w:rPr>
+        <w:t>然后建立</w:t>
+      </w:r>
+      <w:r>
+        <w:rPr>
+          <w:rFonts w:hint="eastAsia"/>
+        </w:rPr>
+        <w:t>data</w:t>
+      </w:r>
+      <w:r>
+        <w:rPr>
+          <w:rFonts w:hint="eastAsia"/>
+        </w:rPr>
+        <w:t>目录；然后在</w:t>
+      </w:r>
+      <w:r>
+        <w:rPr>
+          <w:rFonts w:hint="eastAsia"/>
+        </w:rPr>
+        <w:t>data</w:t>
+      </w:r>
+      <w:r>
+        <w:rPr>
+          <w:rFonts w:hint="eastAsia"/>
+        </w:rPr>
+        <w:t>目录下分别建立</w:t>
+      </w:r>
+      <w:r>
+        <w:rPr>
+          <w:rFonts w:hint="eastAsia"/>
+        </w:rPr>
+        <w:t>upload</w:t>
+      </w:r>
+      <w:r>
+        <w:rPr>
+          <w:rFonts w:hint="eastAsia"/>
+        </w:rPr>
+        <w:t>s</w:t>
+      </w:r>
+      <w:r>
+        <w:rPr>
+          <w:rFonts w:hint="eastAsia"/>
+        </w:rPr>
+        <w:t>,</w:t>
+      </w:r>
+      <w:r>
+        <w:rPr>
+          <w:rFonts w:hint="eastAsia"/>
+        </w:rPr>
+        <w:t xml:space="preserve">  </w:t>
+      </w:r>
+      <w:r>
+        <w:rPr>
+          <w:rFonts w:hint="eastAsia"/>
+        </w:rPr>
+        <w:t>downloads</w:t>
+      </w:r>
+      <w:r>
+        <w:rPr>
+          <w:rFonts w:hint="eastAsia"/>
+        </w:rPr>
+        <w:t>和</w:t>
+      </w:r>
+      <w:r>
+        <w:rPr>
+          <w:rFonts w:hint="eastAsia"/>
+        </w:rPr>
+        <w:t>avatar</w:t>
+      </w:r>
+      <w:r>
+        <w:rPr>
+          <w:rFonts w:hint="eastAsia"/>
+        </w:rPr>
+        <w:t>三个子目录，并赋予</w:t>
+      </w:r>
+      <w:r>
+        <w:rPr>
+          <w:rFonts w:hint="eastAsia"/>
+        </w:rPr>
+        <w:t>755</w:t>
+      </w:r>
+      <w:r>
+        <w:rPr>
+          <w:rFonts w:hint="eastAsia"/>
+        </w:rPr>
+        <w:t>的权限。</w:t>
+      </w:r>
+    </w:p>
+    <w:p>
+      <w:pPr>
+        <w:rPr>
+          <w:rFonts w:hint="eastAsia"/>
+        </w:rPr>
+      </w:pPr>
+    </w:p>
+    <w:p>
+      <w:pPr>
+        <w:rPr>
+          <w:rFonts w:hint="eastAsia"/>
+        </w:rPr>
+      </w:pPr>
+      <w:r>
+        <w:rPr>
+          <w:rFonts w:hint="eastAsia"/>
+        </w:rPr>
+        <w:t xml:space="preserve"> </w:t>
+      </w:r>
+    </w:p>
     <w:p/>
     <w:p>
       <w:pPr>
@@ -2611,7 +4949,7 @@
     </w:p>
     <w:p/>
     <w:sectPr>
-      <w:headerReference w:type="default" r:id="rId9"/>
+      <w:headerReference w:type="default" r:id="rId8"/>
       <w:pgSz w:w="12240" w:h="15840"/>
       <w:pgMar w:top="1440" w:right="1440" w:bottom="1440" w:left="1440" w:header="720" w:footer="720" w:gutter="0"/>
       <w:cols w:space="720"/>
@@ -2717,7 +5055,7 @@
             <w:b/>
             <w:noProof/>
           </w:rPr>
-          <w:t>1</w:t>
+          <w:t>4</w:t>
         </w:r>
         <w:r>
           <w:rPr>
@@ -2757,7 +5095,7 @@
             <w:b/>
             <w:noProof/>
           </w:rPr>
-          <w:t>3</w:t>
+          <w:t>5</w:t>
         </w:r>
         <w:r>
           <w:rPr>
@@ -3042,6 +5380,92 @@
     </w:lvl>
   </w:abstractNum>
   <w:abstractNum w:abstractNumId="3">
+    <w:nsid w:val="12707499"/>
+    <w:multiLevelType w:val="multilevel"/>
+    <w:tmpl w:val="0409001F"/>
+    <w:lvl w:ilvl="0">
+      <w:start w:val="1"/>
+      <w:numFmt w:val="decimal"/>
+      <w:lvlText w:val="%1."/>
+      <w:lvlJc w:val="left"/>
+      <w:pPr>
+        <w:ind w:left="360" w:hanging="360"/>
+      </w:pPr>
+    </w:lvl>
+    <w:lvl w:ilvl="1">
+      <w:start w:val="1"/>
+      <w:numFmt w:val="decimal"/>
+      <w:lvlText w:val="%1.%2."/>
+      <w:lvlJc w:val="left"/>
+      <w:pPr>
+        <w:ind w:left="792" w:hanging="432"/>
+      </w:pPr>
+    </w:lvl>
+    <w:lvl w:ilvl="2">
+      <w:start w:val="1"/>
+      <w:numFmt w:val="decimal"/>
+      <w:lvlText w:val="%1.%2.%3."/>
+      <w:lvlJc w:val="left"/>
+      <w:pPr>
+        <w:ind w:left="1224" w:hanging="504"/>
+      </w:pPr>
+    </w:lvl>
+    <w:lvl w:ilvl="3">
+      <w:start w:val="1"/>
+      <w:numFmt w:val="decimal"/>
+      <w:lvlText w:val="%1.%2.%3.%4."/>
+      <w:lvlJc w:val="left"/>
+      <w:pPr>
+        <w:ind w:left="1728" w:hanging="648"/>
+      </w:pPr>
+    </w:lvl>
+    <w:lvl w:ilvl="4">
+      <w:start w:val="1"/>
+      <w:numFmt w:val="decimal"/>
+      <w:lvlText w:val="%1.%2.%3.%4.%5."/>
+      <w:lvlJc w:val="left"/>
+      <w:pPr>
+        <w:ind w:left="2232" w:hanging="792"/>
+      </w:pPr>
+    </w:lvl>
+    <w:lvl w:ilvl="5">
+      <w:start w:val="1"/>
+      <w:numFmt w:val="decimal"/>
+      <w:lvlText w:val="%1.%2.%3.%4.%5.%6."/>
+      <w:lvlJc w:val="left"/>
+      <w:pPr>
+        <w:ind w:left="2736" w:hanging="936"/>
+      </w:pPr>
+    </w:lvl>
+    <w:lvl w:ilvl="6">
+      <w:start w:val="1"/>
+      <w:numFmt w:val="decimal"/>
+      <w:lvlText w:val="%1.%2.%3.%4.%5.%6.%7."/>
+      <w:lvlJc w:val="left"/>
+      <w:pPr>
+        <w:ind w:left="3240" w:hanging="1080"/>
+      </w:pPr>
+    </w:lvl>
+    <w:lvl w:ilvl="7">
+      <w:start w:val="1"/>
+      <w:numFmt w:val="decimal"/>
+      <w:lvlText w:val="%1.%2.%3.%4.%5.%6.%7.%8."/>
+      <w:lvlJc w:val="left"/>
+      <w:pPr>
+        <w:ind w:left="3744" w:hanging="1224"/>
+      </w:pPr>
+    </w:lvl>
+    <w:lvl w:ilvl="8">
+      <w:start w:val="1"/>
+      <w:numFmt w:val="decimal"/>
+      <w:lvlText w:val="%1.%2.%3.%4.%5.%6.%7.%8.%9."/>
+      <w:lvlJc w:val="left"/>
+      <w:pPr>
+        <w:ind w:left="4320" w:hanging="1440"/>
+      </w:pPr>
+    </w:lvl>
+  </w:abstractNum>
+  <w:abstractNum w:abstractNumId="4">
     <w:nsid w:val="1AB8461F"/>
     <w:multiLevelType w:val="multilevel"/>
     <w:tmpl w:val="0409001F"/>
@@ -3127,7 +5551,7 @@
       </w:pPr>
     </w:lvl>
   </w:abstractNum>
-  <w:abstractNum w:abstractNumId="4">
+  <w:abstractNum w:abstractNumId="5">
     <w:nsid w:val="1BC92BF7"/>
     <w:multiLevelType w:val="hybridMultilevel"/>
     <w:tmpl w:val="AC20BD56"/>
@@ -3213,7 +5637,96 @@
       </w:pPr>
     </w:lvl>
   </w:abstractNum>
-  <w:abstractNum w:abstractNumId="5">
+  <w:abstractNum w:abstractNumId="6">
+    <w:nsid w:val="1E0976EE"/>
+    <w:multiLevelType w:val="hybridMultilevel"/>
+    <w:tmpl w:val="A6E89412"/>
+    <w:lvl w:ilvl="0" w:tplc="0409000F">
+      <w:start w:val="1"/>
+      <w:numFmt w:val="decimal"/>
+      <w:lvlText w:val="%1."/>
+      <w:lvlJc w:val="left"/>
+      <w:pPr>
+        <w:ind w:left="720" w:hanging="360"/>
+      </w:pPr>
+      <w:rPr>
+        <w:rFonts w:hint="default"/>
+      </w:rPr>
+    </w:lvl>
+    <w:lvl w:ilvl="1" w:tplc="04090019" w:tentative="1">
+      <w:start w:val="1"/>
+      <w:numFmt w:val="lowerLetter"/>
+      <w:lvlText w:val="%2."/>
+      <w:lvlJc w:val="left"/>
+      <w:pPr>
+        <w:ind w:left="1440" w:hanging="360"/>
+      </w:pPr>
+    </w:lvl>
+    <w:lvl w:ilvl="2" w:tplc="0409001B" w:tentative="1">
+      <w:start w:val="1"/>
+      <w:numFmt w:val="lowerRoman"/>
+      <w:lvlText w:val="%3."/>
+      <w:lvlJc w:val="right"/>
+      <w:pPr>
+        <w:ind w:left="2160" w:hanging="180"/>
+      </w:pPr>
+    </w:lvl>
+    <w:lvl w:ilvl="3" w:tplc="0409000F" w:tentative="1">
+      <w:start w:val="1"/>
+      <w:numFmt w:val="decimal"/>
+      <w:lvlText w:val="%4."/>
+      <w:lvlJc w:val="left"/>
+      <w:pPr>
+        <w:ind w:left="2880" w:hanging="360"/>
+      </w:pPr>
+    </w:lvl>
+    <w:lvl w:ilvl="4" w:tplc="04090019" w:tentative="1">
+      <w:start w:val="1"/>
+      <w:numFmt w:val="lowerLetter"/>
+      <w:lvlText w:val="%5."/>
+      <w:lvlJc w:val="left"/>
+      <w:pPr>
+        <w:ind w:left="3600" w:hanging="360"/>
+      </w:pPr>
+    </w:lvl>
+    <w:lvl w:ilvl="5" w:tplc="0409001B" w:tentative="1">
+      <w:start w:val="1"/>
+      <w:numFmt w:val="lowerRoman"/>
+      <w:lvlText w:val="%6."/>
+      <w:lvlJc w:val="right"/>
+      <w:pPr>
+        <w:ind w:left="4320" w:hanging="180"/>
+      </w:pPr>
+    </w:lvl>
+    <w:lvl w:ilvl="6" w:tplc="0409000F" w:tentative="1">
+      <w:start w:val="1"/>
+      <w:numFmt w:val="decimal"/>
+      <w:lvlText w:val="%7."/>
+      <w:lvlJc w:val="left"/>
+      <w:pPr>
+        <w:ind w:left="5040" w:hanging="360"/>
+      </w:pPr>
+    </w:lvl>
+    <w:lvl w:ilvl="7" w:tplc="04090019" w:tentative="1">
+      <w:start w:val="1"/>
+      <w:numFmt w:val="lowerLetter"/>
+      <w:lvlText w:val="%8."/>
+      <w:lvlJc w:val="left"/>
+      <w:pPr>
+        <w:ind w:left="5760" w:hanging="360"/>
+      </w:pPr>
+    </w:lvl>
+    <w:lvl w:ilvl="8" w:tplc="0409001B" w:tentative="1">
+      <w:start w:val="1"/>
+      <w:numFmt w:val="lowerRoman"/>
+      <w:lvlText w:val="%9."/>
+      <w:lvlJc w:val="right"/>
+      <w:pPr>
+        <w:ind w:left="6480" w:hanging="180"/>
+      </w:pPr>
+    </w:lvl>
+  </w:abstractNum>
+  <w:abstractNum w:abstractNumId="7">
     <w:nsid w:val="1E66778B"/>
     <w:multiLevelType w:val="multilevel"/>
     <w:tmpl w:val="46CA303E"/>
@@ -3326,7 +5839,7 @@
       </w:rPr>
     </w:lvl>
   </w:abstractNum>
-  <w:abstractNum w:abstractNumId="6">
+  <w:abstractNum w:abstractNumId="8">
     <w:nsid w:val="214919C9"/>
     <w:multiLevelType w:val="multilevel"/>
     <w:tmpl w:val="0409001F"/>
@@ -3412,7 +5925,7 @@
       </w:pPr>
     </w:lvl>
   </w:abstractNum>
-  <w:abstractNum w:abstractNumId="7">
+  <w:abstractNum w:abstractNumId="9">
     <w:nsid w:val="230817F7"/>
     <w:multiLevelType w:val="multilevel"/>
     <w:tmpl w:val="46CA303E"/>
@@ -3525,7 +6038,120 @@
       </w:rPr>
     </w:lvl>
   </w:abstractNum>
-  <w:abstractNum w:abstractNumId="8">
+  <w:abstractNum w:abstractNumId="10">
+    <w:nsid w:val="2308306D"/>
+    <w:multiLevelType w:val="hybridMultilevel"/>
+    <w:tmpl w:val="FBB28888"/>
+    <w:lvl w:ilvl="0" w:tplc="04090001">
+      <w:start w:val="1"/>
+      <w:numFmt w:val="bullet"/>
+      <w:lvlText w:val=""/>
+      <w:lvlJc w:val="left"/>
+      <w:pPr>
+        <w:ind w:left="720" w:hanging="360"/>
+      </w:pPr>
+      <w:rPr>
+        <w:rFonts w:ascii="Symbol" w:hAnsi="Symbol" w:hint="default"/>
+      </w:rPr>
+    </w:lvl>
+    <w:lvl w:ilvl="1" w:tplc="04090003" w:tentative="1">
+      <w:start w:val="1"/>
+      <w:numFmt w:val="bullet"/>
+      <w:lvlText w:val="o"/>
+      <w:lvlJc w:val="left"/>
+      <w:pPr>
+        <w:ind w:left="1440" w:hanging="360"/>
+      </w:pPr>
+      <w:rPr>
+        <w:rFonts w:ascii="Courier New" w:hAnsi="Courier New" w:cs="Courier New" w:hint="default"/>
+      </w:rPr>
+    </w:lvl>
+    <w:lvl w:ilvl="2" w:tplc="04090005" w:tentative="1">
+      <w:start w:val="1"/>
+      <w:numFmt w:val="bullet"/>
+      <w:lvlText w:val=""/>
+      <w:lvlJc w:val="left"/>
+      <w:pPr>
+        <w:ind w:left="2160" w:hanging="360"/>
+      </w:pPr>
+      <w:rPr>
+        <w:rFonts w:ascii="Wingdings" w:hAnsi="Wingdings" w:hint="default"/>
+      </w:rPr>
+    </w:lvl>
+    <w:lvl w:ilvl="3" w:tplc="04090001" w:tentative="1">
+      <w:start w:val="1"/>
+      <w:numFmt w:val="bullet"/>
+      <w:lvlText w:val=""/>
+      <w:lvlJc w:val="left"/>
+      <w:pPr>
+        <w:ind w:left="2880" w:hanging="360"/>
+      </w:pPr>
+      <w:rPr>
+        <w:rFonts w:ascii="Symbol" w:hAnsi="Symbol" w:hint="default"/>
+      </w:rPr>
+    </w:lvl>
+    <w:lvl w:ilvl="4" w:tplc="04090003" w:tentative="1">
+      <w:start w:val="1"/>
+      <w:numFmt w:val="bullet"/>
+      <w:lvlText w:val="o"/>
+      <w:lvlJc w:val="left"/>
+      <w:pPr>
+        <w:ind w:left="3600" w:hanging="360"/>
+      </w:pPr>
+      <w:rPr>
+        <w:rFonts w:ascii="Courier New" w:hAnsi="Courier New" w:cs="Courier New" w:hint="default"/>
+      </w:rPr>
+    </w:lvl>
+    <w:lvl w:ilvl="5" w:tplc="04090005" w:tentative="1">
+      <w:start w:val="1"/>
+      <w:numFmt w:val="bullet"/>
+      <w:lvlText w:val=""/>
+      <w:lvlJc w:val="left"/>
+      <w:pPr>
+        <w:ind w:left="4320" w:hanging="360"/>
+      </w:pPr>
+      <w:rPr>
+        <w:rFonts w:ascii="Wingdings" w:hAnsi="Wingdings" w:hint="default"/>
+      </w:rPr>
+    </w:lvl>
+    <w:lvl w:ilvl="6" w:tplc="04090001" w:tentative="1">
+      <w:start w:val="1"/>
+      <w:numFmt w:val="bullet"/>
+      <w:lvlText w:val=""/>
+      <w:lvlJc w:val="left"/>
+      <w:pPr>
+        <w:ind w:left="5040" w:hanging="360"/>
+      </w:pPr>
+      <w:rPr>
+        <w:rFonts w:ascii="Symbol" w:hAnsi="Symbol" w:hint="default"/>
+      </w:rPr>
+    </w:lvl>
+    <w:lvl w:ilvl="7" w:tplc="04090003" w:tentative="1">
+      <w:start w:val="1"/>
+      <w:numFmt w:val="bullet"/>
+      <w:lvlText w:val="o"/>
+      <w:lvlJc w:val="left"/>
+      <w:pPr>
+        <w:ind w:left="5760" w:hanging="360"/>
+      </w:pPr>
+      <w:rPr>
+        <w:rFonts w:ascii="Courier New" w:hAnsi="Courier New" w:cs="Courier New" w:hint="default"/>
+      </w:rPr>
+    </w:lvl>
+    <w:lvl w:ilvl="8" w:tplc="04090005" w:tentative="1">
+      <w:start w:val="1"/>
+      <w:numFmt w:val="bullet"/>
+      <w:lvlText w:val=""/>
+      <w:lvlJc w:val="left"/>
+      <w:pPr>
+        <w:ind w:left="6480" w:hanging="360"/>
+      </w:pPr>
+      <w:rPr>
+        <w:rFonts w:ascii="Wingdings" w:hAnsi="Wingdings" w:hint="default"/>
+      </w:rPr>
+    </w:lvl>
+  </w:abstractNum>
+  <w:abstractNum w:abstractNumId="11">
     <w:nsid w:val="247134BE"/>
     <w:multiLevelType w:val="multilevel"/>
     <w:tmpl w:val="0409001F"/>
@@ -3611,7 +6237,7 @@
       </w:pPr>
     </w:lvl>
   </w:abstractNum>
-  <w:abstractNum w:abstractNumId="9">
+  <w:abstractNum w:abstractNumId="12">
     <w:nsid w:val="292119CD"/>
     <w:multiLevelType w:val="multilevel"/>
     <w:tmpl w:val="0409001F"/>
@@ -3697,7 +6323,7 @@
       </w:pPr>
     </w:lvl>
   </w:abstractNum>
-  <w:abstractNum w:abstractNumId="10">
+  <w:abstractNum w:abstractNumId="13">
     <w:nsid w:val="2A8B56E1"/>
     <w:multiLevelType w:val="multilevel"/>
     <w:tmpl w:val="0409001F"/>
@@ -3783,7 +6409,7 @@
       </w:pPr>
     </w:lvl>
   </w:abstractNum>
-  <w:abstractNum w:abstractNumId="11">
+  <w:abstractNum w:abstractNumId="14">
     <w:nsid w:val="2B0C2E57"/>
     <w:multiLevelType w:val="multilevel"/>
     <w:tmpl w:val="0409001F"/>
@@ -3869,7 +6495,7 @@
       </w:pPr>
     </w:lvl>
   </w:abstractNum>
-  <w:abstractNum w:abstractNumId="12">
+  <w:abstractNum w:abstractNumId="15">
     <w:nsid w:val="2BF23146"/>
     <w:multiLevelType w:val="multilevel"/>
     <w:tmpl w:val="0409001F"/>
@@ -3958,7 +6584,265 @@
       </w:pPr>
     </w:lvl>
   </w:abstractNum>
-  <w:abstractNum w:abstractNumId="13">
+  <w:abstractNum w:abstractNumId="16">
+    <w:nsid w:val="31E55195"/>
+    <w:multiLevelType w:val="hybridMultilevel"/>
+    <w:tmpl w:val="FD3C7ED6"/>
+    <w:lvl w:ilvl="0" w:tplc="0409000F">
+      <w:start w:val="1"/>
+      <w:numFmt w:val="decimal"/>
+      <w:lvlText w:val="%1."/>
+      <w:lvlJc w:val="left"/>
+      <w:pPr>
+        <w:ind w:left="720" w:hanging="360"/>
+      </w:pPr>
+    </w:lvl>
+    <w:lvl w:ilvl="1" w:tplc="04090019" w:tentative="1">
+      <w:start w:val="1"/>
+      <w:numFmt w:val="lowerLetter"/>
+      <w:lvlText w:val="%2."/>
+      <w:lvlJc w:val="left"/>
+      <w:pPr>
+        <w:ind w:left="1440" w:hanging="360"/>
+      </w:pPr>
+    </w:lvl>
+    <w:lvl w:ilvl="2" w:tplc="0409001B" w:tentative="1">
+      <w:start w:val="1"/>
+      <w:numFmt w:val="lowerRoman"/>
+      <w:lvlText w:val="%3."/>
+      <w:lvlJc w:val="right"/>
+      <w:pPr>
+        <w:ind w:left="2160" w:hanging="180"/>
+      </w:pPr>
+    </w:lvl>
+    <w:lvl w:ilvl="3" w:tplc="0409000F" w:tentative="1">
+      <w:start w:val="1"/>
+      <w:numFmt w:val="decimal"/>
+      <w:lvlText w:val="%4."/>
+      <w:lvlJc w:val="left"/>
+      <w:pPr>
+        <w:ind w:left="2880" w:hanging="360"/>
+      </w:pPr>
+    </w:lvl>
+    <w:lvl w:ilvl="4" w:tplc="04090019" w:tentative="1">
+      <w:start w:val="1"/>
+      <w:numFmt w:val="lowerLetter"/>
+      <w:lvlText w:val="%5."/>
+      <w:lvlJc w:val="left"/>
+      <w:pPr>
+        <w:ind w:left="3600" w:hanging="360"/>
+      </w:pPr>
+    </w:lvl>
+    <w:lvl w:ilvl="5" w:tplc="0409001B" w:tentative="1">
+      <w:start w:val="1"/>
+      <w:numFmt w:val="lowerRoman"/>
+      <w:lvlText w:val="%6."/>
+      <w:lvlJc w:val="right"/>
+      <w:pPr>
+        <w:ind w:left="4320" w:hanging="180"/>
+      </w:pPr>
+    </w:lvl>
+    <w:lvl w:ilvl="6" w:tplc="0409000F" w:tentative="1">
+      <w:start w:val="1"/>
+      <w:numFmt w:val="decimal"/>
+      <w:lvlText w:val="%7."/>
+      <w:lvlJc w:val="left"/>
+      <w:pPr>
+        <w:ind w:left="5040" w:hanging="360"/>
+      </w:pPr>
+    </w:lvl>
+    <w:lvl w:ilvl="7" w:tplc="04090019" w:tentative="1">
+      <w:start w:val="1"/>
+      <w:numFmt w:val="lowerLetter"/>
+      <w:lvlText w:val="%8."/>
+      <w:lvlJc w:val="left"/>
+      <w:pPr>
+        <w:ind w:left="5760" w:hanging="360"/>
+      </w:pPr>
+    </w:lvl>
+    <w:lvl w:ilvl="8" w:tplc="0409001B" w:tentative="1">
+      <w:start w:val="1"/>
+      <w:numFmt w:val="lowerRoman"/>
+      <w:lvlText w:val="%9."/>
+      <w:lvlJc w:val="right"/>
+      <w:pPr>
+        <w:ind w:left="6480" w:hanging="180"/>
+      </w:pPr>
+    </w:lvl>
+  </w:abstractNum>
+  <w:abstractNum w:abstractNumId="17">
+    <w:nsid w:val="34933C6D"/>
+    <w:multiLevelType w:val="multilevel"/>
+    <w:tmpl w:val="0409001F"/>
+    <w:lvl w:ilvl="0">
+      <w:start w:val="1"/>
+      <w:numFmt w:val="decimal"/>
+      <w:lvlText w:val="%1."/>
+      <w:lvlJc w:val="left"/>
+      <w:pPr>
+        <w:ind w:left="360" w:hanging="360"/>
+      </w:pPr>
+    </w:lvl>
+    <w:lvl w:ilvl="1">
+      <w:start w:val="1"/>
+      <w:numFmt w:val="decimal"/>
+      <w:lvlText w:val="%1.%2."/>
+      <w:lvlJc w:val="left"/>
+      <w:pPr>
+        <w:ind w:left="792" w:hanging="432"/>
+      </w:pPr>
+    </w:lvl>
+    <w:lvl w:ilvl="2">
+      <w:start w:val="1"/>
+      <w:numFmt w:val="decimal"/>
+      <w:lvlText w:val="%1.%2.%3."/>
+      <w:lvlJc w:val="left"/>
+      <w:pPr>
+        <w:ind w:left="1224" w:hanging="504"/>
+      </w:pPr>
+    </w:lvl>
+    <w:lvl w:ilvl="3">
+      <w:start w:val="1"/>
+      <w:numFmt w:val="decimal"/>
+      <w:lvlText w:val="%1.%2.%3.%4."/>
+      <w:lvlJc w:val="left"/>
+      <w:pPr>
+        <w:ind w:left="1728" w:hanging="648"/>
+      </w:pPr>
+    </w:lvl>
+    <w:lvl w:ilvl="4">
+      <w:start w:val="1"/>
+      <w:numFmt w:val="decimal"/>
+      <w:lvlText w:val="%1.%2.%3.%4.%5."/>
+      <w:lvlJc w:val="left"/>
+      <w:pPr>
+        <w:ind w:left="2232" w:hanging="792"/>
+      </w:pPr>
+    </w:lvl>
+    <w:lvl w:ilvl="5">
+      <w:start w:val="1"/>
+      <w:numFmt w:val="decimal"/>
+      <w:lvlText w:val="%1.%2.%3.%4.%5.%6."/>
+      <w:lvlJc w:val="left"/>
+      <w:pPr>
+        <w:ind w:left="2736" w:hanging="936"/>
+      </w:pPr>
+    </w:lvl>
+    <w:lvl w:ilvl="6">
+      <w:start w:val="1"/>
+      <w:numFmt w:val="decimal"/>
+      <w:lvlText w:val="%1.%2.%3.%4.%5.%6.%7."/>
+      <w:lvlJc w:val="left"/>
+      <w:pPr>
+        <w:ind w:left="3240" w:hanging="1080"/>
+      </w:pPr>
+    </w:lvl>
+    <w:lvl w:ilvl="7">
+      <w:start w:val="1"/>
+      <w:numFmt w:val="decimal"/>
+      <w:lvlText w:val="%1.%2.%3.%4.%5.%6.%7.%8."/>
+      <w:lvlJc w:val="left"/>
+      <w:pPr>
+        <w:ind w:left="3744" w:hanging="1224"/>
+      </w:pPr>
+    </w:lvl>
+    <w:lvl w:ilvl="8">
+      <w:start w:val="1"/>
+      <w:numFmt w:val="decimal"/>
+      <w:lvlText w:val="%1.%2.%3.%4.%5.%6.%7.%8.%9."/>
+      <w:lvlJc w:val="left"/>
+      <w:pPr>
+        <w:ind w:left="4320" w:hanging="1440"/>
+      </w:pPr>
+    </w:lvl>
+  </w:abstractNum>
+  <w:abstractNum w:abstractNumId="18">
+    <w:nsid w:val="3BEC1B8F"/>
+    <w:multiLevelType w:val="hybridMultilevel"/>
+    <w:tmpl w:val="EEE2FBD6"/>
+    <w:lvl w:ilvl="0" w:tplc="0409000F">
+      <w:start w:val="1"/>
+      <w:numFmt w:val="decimal"/>
+      <w:lvlText w:val="%1."/>
+      <w:lvlJc w:val="left"/>
+      <w:pPr>
+        <w:ind w:left="720" w:hanging="360"/>
+      </w:pPr>
+    </w:lvl>
+    <w:lvl w:ilvl="1" w:tplc="04090019" w:tentative="1">
+      <w:start w:val="1"/>
+      <w:numFmt w:val="lowerLetter"/>
+      <w:lvlText w:val="%2."/>
+      <w:lvlJc w:val="left"/>
+      <w:pPr>
+        <w:ind w:left="1440" w:hanging="360"/>
+      </w:pPr>
+    </w:lvl>
+    <w:lvl w:ilvl="2" w:tplc="0409001B" w:tentative="1">
+      <w:start w:val="1"/>
+      <w:numFmt w:val="lowerRoman"/>
+      <w:lvlText w:val="%3."/>
+      <w:lvlJc w:val="right"/>
+      <w:pPr>
+        <w:ind w:left="2160" w:hanging="180"/>
+      </w:pPr>
+    </w:lvl>
+    <w:lvl w:ilvl="3" w:tplc="0409000F" w:tentative="1">
+      <w:start w:val="1"/>
+      <w:numFmt w:val="decimal"/>
+      <w:lvlText w:val="%4."/>
+      <w:lvlJc w:val="left"/>
+      <w:pPr>
+        <w:ind w:left="2880" w:hanging="360"/>
+      </w:pPr>
+    </w:lvl>
+    <w:lvl w:ilvl="4" w:tplc="04090019" w:tentative="1">
+      <w:start w:val="1"/>
+      <w:numFmt w:val="lowerLetter"/>
+      <w:lvlText w:val="%5."/>
+      <w:lvlJc w:val="left"/>
+      <w:pPr>
+        <w:ind w:left="3600" w:hanging="360"/>
+      </w:pPr>
+    </w:lvl>
+    <w:lvl w:ilvl="5" w:tplc="0409001B" w:tentative="1">
+      <w:start w:val="1"/>
+      <w:numFmt w:val="lowerRoman"/>
+      <w:lvlText w:val="%6."/>
+      <w:lvlJc w:val="right"/>
+      <w:pPr>
+        <w:ind w:left="4320" w:hanging="180"/>
+      </w:pPr>
+    </w:lvl>
+    <w:lvl w:ilvl="6" w:tplc="0409000F" w:tentative="1">
+      <w:start w:val="1"/>
+      <w:numFmt w:val="decimal"/>
+      <w:lvlText w:val="%7."/>
+      <w:lvlJc w:val="left"/>
+      <w:pPr>
+        <w:ind w:left="5040" w:hanging="360"/>
+      </w:pPr>
+    </w:lvl>
+    <w:lvl w:ilvl="7" w:tplc="04090019" w:tentative="1">
+      <w:start w:val="1"/>
+      <w:numFmt w:val="lowerLetter"/>
+      <w:lvlText w:val="%8."/>
+      <w:lvlJc w:val="left"/>
+      <w:pPr>
+        <w:ind w:left="5760" w:hanging="360"/>
+      </w:pPr>
+    </w:lvl>
+    <w:lvl w:ilvl="8" w:tplc="0409001B" w:tentative="1">
+      <w:start w:val="1"/>
+      <w:numFmt w:val="lowerRoman"/>
+      <w:lvlText w:val="%9."/>
+      <w:lvlJc w:val="right"/>
+      <w:pPr>
+        <w:ind w:left="6480" w:hanging="180"/>
+      </w:pPr>
+    </w:lvl>
+  </w:abstractNum>
+  <w:abstractNum w:abstractNumId="19">
     <w:nsid w:val="3C3048AE"/>
     <w:multiLevelType w:val="multilevel"/>
     <w:tmpl w:val="0409001F"/>
@@ -4044,7 +6928,7 @@
       </w:pPr>
     </w:lvl>
   </w:abstractNum>
-  <w:abstractNum w:abstractNumId="14">
+  <w:abstractNum w:abstractNumId="20">
     <w:nsid w:val="3EC43824"/>
     <w:multiLevelType w:val="multilevel"/>
     <w:tmpl w:val="0409001F"/>
@@ -4130,7 +7014,265 @@
       </w:pPr>
     </w:lvl>
   </w:abstractNum>
-  <w:abstractNum w:abstractNumId="15">
+  <w:abstractNum w:abstractNumId="21">
+    <w:nsid w:val="3F61354C"/>
+    <w:multiLevelType w:val="multilevel"/>
+    <w:tmpl w:val="0409001F"/>
+    <w:lvl w:ilvl="0">
+      <w:start w:val="1"/>
+      <w:numFmt w:val="decimal"/>
+      <w:lvlText w:val="%1."/>
+      <w:lvlJc w:val="left"/>
+      <w:pPr>
+        <w:ind w:left="360" w:hanging="360"/>
+      </w:pPr>
+    </w:lvl>
+    <w:lvl w:ilvl="1">
+      <w:start w:val="1"/>
+      <w:numFmt w:val="decimal"/>
+      <w:lvlText w:val="%1.%2."/>
+      <w:lvlJc w:val="left"/>
+      <w:pPr>
+        <w:ind w:left="792" w:hanging="432"/>
+      </w:pPr>
+    </w:lvl>
+    <w:lvl w:ilvl="2">
+      <w:start w:val="1"/>
+      <w:numFmt w:val="decimal"/>
+      <w:lvlText w:val="%1.%2.%3."/>
+      <w:lvlJc w:val="left"/>
+      <w:pPr>
+        <w:ind w:left="1224" w:hanging="504"/>
+      </w:pPr>
+    </w:lvl>
+    <w:lvl w:ilvl="3">
+      <w:start w:val="1"/>
+      <w:numFmt w:val="decimal"/>
+      <w:lvlText w:val="%1.%2.%3.%4."/>
+      <w:lvlJc w:val="left"/>
+      <w:pPr>
+        <w:ind w:left="1728" w:hanging="648"/>
+      </w:pPr>
+    </w:lvl>
+    <w:lvl w:ilvl="4">
+      <w:start w:val="1"/>
+      <w:numFmt w:val="decimal"/>
+      <w:lvlText w:val="%1.%2.%3.%4.%5."/>
+      <w:lvlJc w:val="left"/>
+      <w:pPr>
+        <w:ind w:left="2232" w:hanging="792"/>
+      </w:pPr>
+    </w:lvl>
+    <w:lvl w:ilvl="5">
+      <w:start w:val="1"/>
+      <w:numFmt w:val="decimal"/>
+      <w:lvlText w:val="%1.%2.%3.%4.%5.%6."/>
+      <w:lvlJc w:val="left"/>
+      <w:pPr>
+        <w:ind w:left="2736" w:hanging="936"/>
+      </w:pPr>
+    </w:lvl>
+    <w:lvl w:ilvl="6">
+      <w:start w:val="1"/>
+      <w:numFmt w:val="decimal"/>
+      <w:lvlText w:val="%1.%2.%3.%4.%5.%6.%7."/>
+      <w:lvlJc w:val="left"/>
+      <w:pPr>
+        <w:ind w:left="3240" w:hanging="1080"/>
+      </w:pPr>
+    </w:lvl>
+    <w:lvl w:ilvl="7">
+      <w:start w:val="1"/>
+      <w:numFmt w:val="decimal"/>
+      <w:lvlText w:val="%1.%2.%3.%4.%5.%6.%7.%8."/>
+      <w:lvlJc w:val="left"/>
+      <w:pPr>
+        <w:ind w:left="3744" w:hanging="1224"/>
+      </w:pPr>
+    </w:lvl>
+    <w:lvl w:ilvl="8">
+      <w:start w:val="1"/>
+      <w:numFmt w:val="decimal"/>
+      <w:lvlText w:val="%1.%2.%3.%4.%5.%6.%7.%8.%9."/>
+      <w:lvlJc w:val="left"/>
+      <w:pPr>
+        <w:ind w:left="4320" w:hanging="1440"/>
+      </w:pPr>
+    </w:lvl>
+  </w:abstractNum>
+  <w:abstractNum w:abstractNumId="22">
+    <w:nsid w:val="46F600D6"/>
+    <w:multiLevelType w:val="multilevel"/>
+    <w:tmpl w:val="0409001F"/>
+    <w:lvl w:ilvl="0">
+      <w:start w:val="1"/>
+      <w:numFmt w:val="decimal"/>
+      <w:lvlText w:val="%1."/>
+      <w:lvlJc w:val="left"/>
+      <w:pPr>
+        <w:ind w:left="1584" w:hanging="360"/>
+      </w:pPr>
+    </w:lvl>
+    <w:lvl w:ilvl="1">
+      <w:start w:val="1"/>
+      <w:numFmt w:val="decimal"/>
+      <w:lvlText w:val="%1.%2."/>
+      <w:lvlJc w:val="left"/>
+      <w:pPr>
+        <w:ind w:left="2016" w:hanging="432"/>
+      </w:pPr>
+    </w:lvl>
+    <w:lvl w:ilvl="2">
+      <w:start w:val="1"/>
+      <w:numFmt w:val="decimal"/>
+      <w:lvlText w:val="%1.%2.%3."/>
+      <w:lvlJc w:val="left"/>
+      <w:pPr>
+        <w:ind w:left="2448" w:hanging="504"/>
+      </w:pPr>
+    </w:lvl>
+    <w:lvl w:ilvl="3">
+      <w:start w:val="1"/>
+      <w:numFmt w:val="decimal"/>
+      <w:lvlText w:val="%1.%2.%3.%4."/>
+      <w:lvlJc w:val="left"/>
+      <w:pPr>
+        <w:ind w:left="2952" w:hanging="648"/>
+      </w:pPr>
+    </w:lvl>
+    <w:lvl w:ilvl="4">
+      <w:start w:val="1"/>
+      <w:numFmt w:val="decimal"/>
+      <w:lvlText w:val="%1.%2.%3.%4.%5."/>
+      <w:lvlJc w:val="left"/>
+      <w:pPr>
+        <w:ind w:left="3456" w:hanging="792"/>
+      </w:pPr>
+    </w:lvl>
+    <w:lvl w:ilvl="5">
+      <w:start w:val="1"/>
+      <w:numFmt w:val="decimal"/>
+      <w:lvlText w:val="%1.%2.%3.%4.%5.%6."/>
+      <w:lvlJc w:val="left"/>
+      <w:pPr>
+        <w:ind w:left="3960" w:hanging="936"/>
+      </w:pPr>
+    </w:lvl>
+    <w:lvl w:ilvl="6">
+      <w:start w:val="1"/>
+      <w:numFmt w:val="decimal"/>
+      <w:lvlText w:val="%1.%2.%3.%4.%5.%6.%7."/>
+      <w:lvlJc w:val="left"/>
+      <w:pPr>
+        <w:ind w:left="4464" w:hanging="1080"/>
+      </w:pPr>
+    </w:lvl>
+    <w:lvl w:ilvl="7">
+      <w:start w:val="1"/>
+      <w:numFmt w:val="decimal"/>
+      <w:lvlText w:val="%1.%2.%3.%4.%5.%6.%7.%8."/>
+      <w:lvlJc w:val="left"/>
+      <w:pPr>
+        <w:ind w:left="4968" w:hanging="1224"/>
+      </w:pPr>
+    </w:lvl>
+    <w:lvl w:ilvl="8">
+      <w:start w:val="1"/>
+      <w:numFmt w:val="decimal"/>
+      <w:lvlText w:val="%1.%2.%3.%4.%5.%6.%7.%8.%9."/>
+      <w:lvlJc w:val="left"/>
+      <w:pPr>
+        <w:ind w:left="5544" w:hanging="1440"/>
+      </w:pPr>
+    </w:lvl>
+  </w:abstractNum>
+  <w:abstractNum w:abstractNumId="23">
+    <w:nsid w:val="4A4B72CB"/>
+    <w:multiLevelType w:val="multilevel"/>
+    <w:tmpl w:val="0409001F"/>
+    <w:lvl w:ilvl="0">
+      <w:start w:val="1"/>
+      <w:numFmt w:val="decimal"/>
+      <w:lvlText w:val="%1."/>
+      <w:lvlJc w:val="left"/>
+      <w:pPr>
+        <w:ind w:left="360" w:hanging="360"/>
+      </w:pPr>
+    </w:lvl>
+    <w:lvl w:ilvl="1">
+      <w:start w:val="1"/>
+      <w:numFmt w:val="decimal"/>
+      <w:lvlText w:val="%1.%2."/>
+      <w:lvlJc w:val="left"/>
+      <w:pPr>
+        <w:ind w:left="792" w:hanging="432"/>
+      </w:pPr>
+    </w:lvl>
+    <w:lvl w:ilvl="2">
+      <w:start w:val="1"/>
+      <w:numFmt w:val="decimal"/>
+      <w:lvlText w:val="%1.%2.%3."/>
+      <w:lvlJc w:val="left"/>
+      <w:pPr>
+        <w:ind w:left="1224" w:hanging="504"/>
+      </w:pPr>
+    </w:lvl>
+    <w:lvl w:ilvl="3">
+      <w:start w:val="1"/>
+      <w:numFmt w:val="decimal"/>
+      <w:lvlText w:val="%1.%2.%3.%4."/>
+      <w:lvlJc w:val="left"/>
+      <w:pPr>
+        <w:ind w:left="1728" w:hanging="648"/>
+      </w:pPr>
+    </w:lvl>
+    <w:lvl w:ilvl="4">
+      <w:start w:val="1"/>
+      <w:numFmt w:val="decimal"/>
+      <w:lvlText w:val="%1.%2.%3.%4.%5."/>
+      <w:lvlJc w:val="left"/>
+      <w:pPr>
+        <w:ind w:left="2232" w:hanging="792"/>
+      </w:pPr>
+    </w:lvl>
+    <w:lvl w:ilvl="5">
+      <w:start w:val="1"/>
+      <w:numFmt w:val="decimal"/>
+      <w:lvlText w:val="%1.%2.%3.%4.%5.%6."/>
+      <w:lvlJc w:val="left"/>
+      <w:pPr>
+        <w:ind w:left="2736" w:hanging="936"/>
+      </w:pPr>
+    </w:lvl>
+    <w:lvl w:ilvl="6">
+      <w:start w:val="1"/>
+      <w:numFmt w:val="decimal"/>
+      <w:lvlText w:val="%1.%2.%3.%4.%5.%6.%7."/>
+      <w:lvlJc w:val="left"/>
+      <w:pPr>
+        <w:ind w:left="3240" w:hanging="1080"/>
+      </w:pPr>
+    </w:lvl>
+    <w:lvl w:ilvl="7">
+      <w:start w:val="1"/>
+      <w:numFmt w:val="decimal"/>
+      <w:lvlText w:val="%1.%2.%3.%4.%5.%6.%7.%8."/>
+      <w:lvlJc w:val="left"/>
+      <w:pPr>
+        <w:ind w:left="3744" w:hanging="1224"/>
+      </w:pPr>
+    </w:lvl>
+    <w:lvl w:ilvl="8">
+      <w:start w:val="1"/>
+      <w:numFmt w:val="decimal"/>
+      <w:lvlText w:val="%1.%2.%3.%4.%5.%6.%7.%8.%9."/>
+      <w:lvlJc w:val="left"/>
+      <w:pPr>
+        <w:ind w:left="4320" w:hanging="1440"/>
+      </w:pPr>
+    </w:lvl>
+  </w:abstractNum>
+  <w:abstractNum w:abstractNumId="24">
     <w:nsid w:val="4D9A408E"/>
     <w:multiLevelType w:val="multilevel"/>
     <w:tmpl w:val="0409001F"/>
@@ -4216,7 +7358,7 @@
       </w:pPr>
     </w:lvl>
   </w:abstractNum>
-  <w:abstractNum w:abstractNumId="16">
+  <w:abstractNum w:abstractNumId="25">
     <w:nsid w:val="4E914885"/>
     <w:multiLevelType w:val="multilevel"/>
     <w:tmpl w:val="C20E3290"/>
@@ -4305,7 +7447,93 @@
       </w:pPr>
     </w:lvl>
   </w:abstractNum>
-  <w:abstractNum w:abstractNumId="17">
+  <w:abstractNum w:abstractNumId="26">
+    <w:nsid w:val="53B346E0"/>
+    <w:multiLevelType w:val="multilevel"/>
+    <w:tmpl w:val="0409001F"/>
+    <w:lvl w:ilvl="0">
+      <w:start w:val="1"/>
+      <w:numFmt w:val="decimal"/>
+      <w:lvlText w:val="%1."/>
+      <w:lvlJc w:val="left"/>
+      <w:pPr>
+        <w:ind w:left="360" w:hanging="360"/>
+      </w:pPr>
+    </w:lvl>
+    <w:lvl w:ilvl="1">
+      <w:start w:val="1"/>
+      <w:numFmt w:val="decimal"/>
+      <w:lvlText w:val="%1.%2."/>
+      <w:lvlJc w:val="left"/>
+      <w:pPr>
+        <w:ind w:left="792" w:hanging="432"/>
+      </w:pPr>
+    </w:lvl>
+    <w:lvl w:ilvl="2">
+      <w:start w:val="1"/>
+      <w:numFmt w:val="decimal"/>
+      <w:lvlText w:val="%1.%2.%3."/>
+      <w:lvlJc w:val="left"/>
+      <w:pPr>
+        <w:ind w:left="1224" w:hanging="504"/>
+      </w:pPr>
+    </w:lvl>
+    <w:lvl w:ilvl="3">
+      <w:start w:val="1"/>
+      <w:numFmt w:val="decimal"/>
+      <w:lvlText w:val="%1.%2.%3.%4."/>
+      <w:lvlJc w:val="left"/>
+      <w:pPr>
+        <w:ind w:left="1728" w:hanging="648"/>
+      </w:pPr>
+    </w:lvl>
+    <w:lvl w:ilvl="4">
+      <w:start w:val="1"/>
+      <w:numFmt w:val="decimal"/>
+      <w:lvlText w:val="%1.%2.%3.%4.%5."/>
+      <w:lvlJc w:val="left"/>
+      <w:pPr>
+        <w:ind w:left="2232" w:hanging="792"/>
+      </w:pPr>
+    </w:lvl>
+    <w:lvl w:ilvl="5">
+      <w:start w:val="1"/>
+      <w:numFmt w:val="decimal"/>
+      <w:lvlText w:val="%1.%2.%3.%4.%5.%6."/>
+      <w:lvlJc w:val="left"/>
+      <w:pPr>
+        <w:ind w:left="2736" w:hanging="936"/>
+      </w:pPr>
+    </w:lvl>
+    <w:lvl w:ilvl="6">
+      <w:start w:val="1"/>
+      <w:numFmt w:val="decimal"/>
+      <w:lvlText w:val="%1.%2.%3.%4.%5.%6.%7."/>
+      <w:lvlJc w:val="left"/>
+      <w:pPr>
+        <w:ind w:left="3240" w:hanging="1080"/>
+      </w:pPr>
+    </w:lvl>
+    <w:lvl w:ilvl="7">
+      <w:start w:val="1"/>
+      <w:numFmt w:val="decimal"/>
+      <w:lvlText w:val="%1.%2.%3.%4.%5.%6.%7.%8."/>
+      <w:lvlJc w:val="left"/>
+      <w:pPr>
+        <w:ind w:left="3744" w:hanging="1224"/>
+      </w:pPr>
+    </w:lvl>
+    <w:lvl w:ilvl="8">
+      <w:start w:val="1"/>
+      <w:numFmt w:val="decimal"/>
+      <w:lvlText w:val="%1.%2.%3.%4.%5.%6.%7.%8.%9."/>
+      <w:lvlJc w:val="left"/>
+      <w:pPr>
+        <w:ind w:left="4320" w:hanging="1440"/>
+      </w:pPr>
+    </w:lvl>
+  </w:abstractNum>
+  <w:abstractNum w:abstractNumId="27">
     <w:nsid w:val="62411E8B"/>
     <w:multiLevelType w:val="multilevel"/>
     <w:tmpl w:val="0409001F"/>
@@ -4391,7 +7619,440 @@
       </w:pPr>
     </w:lvl>
   </w:abstractNum>
-  <w:abstractNum w:abstractNumId="18">
+  <w:abstractNum w:abstractNumId="28">
+    <w:nsid w:val="625234DE"/>
+    <w:multiLevelType w:val="multilevel"/>
+    <w:tmpl w:val="0409001F"/>
+    <w:lvl w:ilvl="0">
+      <w:start w:val="1"/>
+      <w:numFmt w:val="decimal"/>
+      <w:lvlText w:val="%1."/>
+      <w:lvlJc w:val="left"/>
+      <w:pPr>
+        <w:ind w:left="360" w:hanging="360"/>
+      </w:pPr>
+    </w:lvl>
+    <w:lvl w:ilvl="1">
+      <w:start w:val="1"/>
+      <w:numFmt w:val="decimal"/>
+      <w:lvlText w:val="%1.%2."/>
+      <w:lvlJc w:val="left"/>
+      <w:pPr>
+        <w:ind w:left="792" w:hanging="432"/>
+      </w:pPr>
+    </w:lvl>
+    <w:lvl w:ilvl="2">
+      <w:start w:val="1"/>
+      <w:numFmt w:val="decimal"/>
+      <w:lvlText w:val="%1.%2.%3."/>
+      <w:lvlJc w:val="left"/>
+      <w:pPr>
+        <w:ind w:left="1224" w:hanging="504"/>
+      </w:pPr>
+    </w:lvl>
+    <w:lvl w:ilvl="3">
+      <w:start w:val="1"/>
+      <w:numFmt w:val="decimal"/>
+      <w:lvlText w:val="%1.%2.%3.%4."/>
+      <w:lvlJc w:val="left"/>
+      <w:pPr>
+        <w:ind w:left="1728" w:hanging="648"/>
+      </w:pPr>
+    </w:lvl>
+    <w:lvl w:ilvl="4">
+      <w:start w:val="1"/>
+      <w:numFmt w:val="decimal"/>
+      <w:lvlText w:val="%1.%2.%3.%4.%5."/>
+      <w:lvlJc w:val="left"/>
+      <w:pPr>
+        <w:ind w:left="2232" w:hanging="792"/>
+      </w:pPr>
+    </w:lvl>
+    <w:lvl w:ilvl="5">
+      <w:start w:val="1"/>
+      <w:numFmt w:val="decimal"/>
+      <w:lvlText w:val="%1.%2.%3.%4.%5.%6."/>
+      <w:lvlJc w:val="left"/>
+      <w:pPr>
+        <w:ind w:left="2736" w:hanging="936"/>
+      </w:pPr>
+    </w:lvl>
+    <w:lvl w:ilvl="6">
+      <w:start w:val="1"/>
+      <w:numFmt w:val="decimal"/>
+      <w:lvlText w:val="%1.%2.%3.%4.%5.%6.%7."/>
+      <w:lvlJc w:val="left"/>
+      <w:pPr>
+        <w:ind w:left="3240" w:hanging="1080"/>
+      </w:pPr>
+    </w:lvl>
+    <w:lvl w:ilvl="7">
+      <w:start w:val="1"/>
+      <w:numFmt w:val="decimal"/>
+      <w:lvlText w:val="%1.%2.%3.%4.%5.%6.%7.%8."/>
+      <w:lvlJc w:val="left"/>
+      <w:pPr>
+        <w:ind w:left="3744" w:hanging="1224"/>
+      </w:pPr>
+    </w:lvl>
+    <w:lvl w:ilvl="8">
+      <w:start w:val="1"/>
+      <w:numFmt w:val="decimal"/>
+      <w:lvlText w:val="%1.%2.%3.%4.%5.%6.%7.%8.%9."/>
+      <w:lvlJc w:val="left"/>
+      <w:pPr>
+        <w:ind w:left="4320" w:hanging="1440"/>
+      </w:pPr>
+    </w:lvl>
+  </w:abstractNum>
+  <w:abstractNum w:abstractNumId="29">
+    <w:nsid w:val="68CE6D47"/>
+    <w:multiLevelType w:val="multilevel"/>
+    <w:tmpl w:val="0409001F"/>
+    <w:lvl w:ilvl="0">
+      <w:start w:val="1"/>
+      <w:numFmt w:val="decimal"/>
+      <w:lvlText w:val="%1."/>
+      <w:lvlJc w:val="left"/>
+      <w:pPr>
+        <w:ind w:left="360" w:hanging="360"/>
+      </w:pPr>
+    </w:lvl>
+    <w:lvl w:ilvl="1">
+      <w:start w:val="1"/>
+      <w:numFmt w:val="decimal"/>
+      <w:lvlText w:val="%1.%2."/>
+      <w:lvlJc w:val="left"/>
+      <w:pPr>
+        <w:ind w:left="792" w:hanging="432"/>
+      </w:pPr>
+    </w:lvl>
+    <w:lvl w:ilvl="2">
+      <w:start w:val="1"/>
+      <w:numFmt w:val="decimal"/>
+      <w:lvlText w:val="%1.%2.%3."/>
+      <w:lvlJc w:val="left"/>
+      <w:pPr>
+        <w:ind w:left="1224" w:hanging="504"/>
+      </w:pPr>
+    </w:lvl>
+    <w:lvl w:ilvl="3">
+      <w:start w:val="1"/>
+      <w:numFmt w:val="decimal"/>
+      <w:lvlText w:val="%1.%2.%3.%4."/>
+      <w:lvlJc w:val="left"/>
+      <w:pPr>
+        <w:ind w:left="1728" w:hanging="648"/>
+      </w:pPr>
+    </w:lvl>
+    <w:lvl w:ilvl="4">
+      <w:start w:val="1"/>
+      <w:numFmt w:val="decimal"/>
+      <w:lvlText w:val="%1.%2.%3.%4.%5."/>
+      <w:lvlJc w:val="left"/>
+      <w:pPr>
+        <w:ind w:left="2232" w:hanging="792"/>
+      </w:pPr>
+    </w:lvl>
+    <w:lvl w:ilvl="5">
+      <w:start w:val="1"/>
+      <w:numFmt w:val="decimal"/>
+      <w:lvlText w:val="%1.%2.%3.%4.%5.%6."/>
+      <w:lvlJc w:val="left"/>
+      <w:pPr>
+        <w:ind w:left="2736" w:hanging="936"/>
+      </w:pPr>
+    </w:lvl>
+    <w:lvl w:ilvl="6">
+      <w:start w:val="1"/>
+      <w:numFmt w:val="decimal"/>
+      <w:lvlText w:val="%1.%2.%3.%4.%5.%6.%7."/>
+      <w:lvlJc w:val="left"/>
+      <w:pPr>
+        <w:ind w:left="3240" w:hanging="1080"/>
+      </w:pPr>
+    </w:lvl>
+    <w:lvl w:ilvl="7">
+      <w:start w:val="1"/>
+      <w:numFmt w:val="decimal"/>
+      <w:lvlText w:val="%1.%2.%3.%4.%5.%6.%7.%8."/>
+      <w:lvlJc w:val="left"/>
+      <w:pPr>
+        <w:ind w:left="3744" w:hanging="1224"/>
+      </w:pPr>
+    </w:lvl>
+    <w:lvl w:ilvl="8">
+      <w:start w:val="1"/>
+      <w:numFmt w:val="decimal"/>
+      <w:lvlText w:val="%1.%2.%3.%4.%5.%6.%7.%8.%9."/>
+      <w:lvlJc w:val="left"/>
+      <w:pPr>
+        <w:ind w:left="4320" w:hanging="1440"/>
+      </w:pPr>
+    </w:lvl>
+  </w:abstractNum>
+  <w:abstractNum w:abstractNumId="30">
+    <w:nsid w:val="69605384"/>
+    <w:multiLevelType w:val="multilevel"/>
+    <w:tmpl w:val="0409001F"/>
+    <w:lvl w:ilvl="0">
+      <w:start w:val="1"/>
+      <w:numFmt w:val="decimal"/>
+      <w:lvlText w:val="%1."/>
+      <w:lvlJc w:val="left"/>
+      <w:pPr>
+        <w:ind w:left="360" w:hanging="360"/>
+      </w:pPr>
+    </w:lvl>
+    <w:lvl w:ilvl="1">
+      <w:start w:val="1"/>
+      <w:numFmt w:val="decimal"/>
+      <w:lvlText w:val="%1.%2."/>
+      <w:lvlJc w:val="left"/>
+      <w:pPr>
+        <w:ind w:left="792" w:hanging="432"/>
+      </w:pPr>
+    </w:lvl>
+    <w:lvl w:ilvl="2">
+      <w:start w:val="1"/>
+      <w:numFmt w:val="decimal"/>
+      <w:lvlText w:val="%1.%2.%3."/>
+      <w:lvlJc w:val="left"/>
+      <w:pPr>
+        <w:ind w:left="1224" w:hanging="504"/>
+      </w:pPr>
+    </w:lvl>
+    <w:lvl w:ilvl="3">
+      <w:start w:val="1"/>
+      <w:numFmt w:val="decimal"/>
+      <w:lvlText w:val="%1.%2.%3.%4."/>
+      <w:lvlJc w:val="left"/>
+      <w:pPr>
+        <w:ind w:left="1728" w:hanging="648"/>
+      </w:pPr>
+    </w:lvl>
+    <w:lvl w:ilvl="4">
+      <w:start w:val="1"/>
+      <w:numFmt w:val="decimal"/>
+      <w:lvlText w:val="%1.%2.%3.%4.%5."/>
+      <w:lvlJc w:val="left"/>
+      <w:pPr>
+        <w:ind w:left="2232" w:hanging="792"/>
+      </w:pPr>
+    </w:lvl>
+    <w:lvl w:ilvl="5">
+      <w:start w:val="1"/>
+      <w:numFmt w:val="decimal"/>
+      <w:lvlText w:val="%1.%2.%3.%4.%5.%6."/>
+      <w:lvlJc w:val="left"/>
+      <w:pPr>
+        <w:ind w:left="2736" w:hanging="936"/>
+      </w:pPr>
+    </w:lvl>
+    <w:lvl w:ilvl="6">
+      <w:start w:val="1"/>
+      <w:numFmt w:val="decimal"/>
+      <w:lvlText w:val="%1.%2.%3.%4.%5.%6.%7."/>
+      <w:lvlJc w:val="left"/>
+      <w:pPr>
+        <w:ind w:left="3240" w:hanging="1080"/>
+      </w:pPr>
+    </w:lvl>
+    <w:lvl w:ilvl="7">
+      <w:start w:val="1"/>
+      <w:numFmt w:val="decimal"/>
+      <w:lvlText w:val="%1.%2.%3.%4.%5.%6.%7.%8."/>
+      <w:lvlJc w:val="left"/>
+      <w:pPr>
+        <w:ind w:left="3744" w:hanging="1224"/>
+      </w:pPr>
+    </w:lvl>
+    <w:lvl w:ilvl="8">
+      <w:start w:val="1"/>
+      <w:numFmt w:val="decimal"/>
+      <w:lvlText w:val="%1.%2.%3.%4.%5.%6.%7.%8.%9."/>
+      <w:lvlJc w:val="left"/>
+      <w:pPr>
+        <w:ind w:left="4320" w:hanging="1440"/>
+      </w:pPr>
+    </w:lvl>
+  </w:abstractNum>
+  <w:abstractNum w:abstractNumId="31">
+    <w:nsid w:val="6C251049"/>
+    <w:multiLevelType w:val="hybridMultilevel"/>
+    <w:tmpl w:val="AD9478DE"/>
+    <w:lvl w:ilvl="0" w:tplc="0409000F">
+      <w:start w:val="1"/>
+      <w:numFmt w:val="decimal"/>
+      <w:lvlText w:val="%1."/>
+      <w:lvlJc w:val="left"/>
+      <w:pPr>
+        <w:ind w:left="720" w:hanging="360"/>
+      </w:pPr>
+      <w:rPr>
+        <w:rFonts w:hint="default"/>
+      </w:rPr>
+    </w:lvl>
+    <w:lvl w:ilvl="1" w:tplc="04090019" w:tentative="1">
+      <w:start w:val="1"/>
+      <w:numFmt w:val="lowerLetter"/>
+      <w:lvlText w:val="%2."/>
+      <w:lvlJc w:val="left"/>
+      <w:pPr>
+        <w:ind w:left="1440" w:hanging="360"/>
+      </w:pPr>
+    </w:lvl>
+    <w:lvl w:ilvl="2" w:tplc="0409001B" w:tentative="1">
+      <w:start w:val="1"/>
+      <w:numFmt w:val="lowerRoman"/>
+      <w:lvlText w:val="%3."/>
+      <w:lvlJc w:val="right"/>
+      <w:pPr>
+        <w:ind w:left="2160" w:hanging="180"/>
+      </w:pPr>
+    </w:lvl>
+    <w:lvl w:ilvl="3" w:tplc="0409000F" w:tentative="1">
+      <w:start w:val="1"/>
+      <w:numFmt w:val="decimal"/>
+      <w:lvlText w:val="%4."/>
+      <w:lvlJc w:val="left"/>
+      <w:pPr>
+        <w:ind w:left="2880" w:hanging="360"/>
+      </w:pPr>
+    </w:lvl>
+    <w:lvl w:ilvl="4" w:tplc="04090019" w:tentative="1">
+      <w:start w:val="1"/>
+      <w:numFmt w:val="lowerLetter"/>
+      <w:lvlText w:val="%5."/>
+      <w:lvlJc w:val="left"/>
+      <w:pPr>
+        <w:ind w:left="3600" w:hanging="360"/>
+      </w:pPr>
+    </w:lvl>
+    <w:lvl w:ilvl="5" w:tplc="0409001B" w:tentative="1">
+      <w:start w:val="1"/>
+      <w:numFmt w:val="lowerRoman"/>
+      <w:lvlText w:val="%6."/>
+      <w:lvlJc w:val="right"/>
+      <w:pPr>
+        <w:ind w:left="4320" w:hanging="180"/>
+      </w:pPr>
+    </w:lvl>
+    <w:lvl w:ilvl="6" w:tplc="0409000F" w:tentative="1">
+      <w:start w:val="1"/>
+      <w:numFmt w:val="decimal"/>
+      <w:lvlText w:val="%7."/>
+      <w:lvlJc w:val="left"/>
+      <w:pPr>
+        <w:ind w:left="5040" w:hanging="360"/>
+      </w:pPr>
+    </w:lvl>
+    <w:lvl w:ilvl="7" w:tplc="04090019" w:tentative="1">
+      <w:start w:val="1"/>
+      <w:numFmt w:val="lowerLetter"/>
+      <w:lvlText w:val="%8."/>
+      <w:lvlJc w:val="left"/>
+      <w:pPr>
+        <w:ind w:left="5760" w:hanging="360"/>
+      </w:pPr>
+    </w:lvl>
+    <w:lvl w:ilvl="8" w:tplc="0409001B" w:tentative="1">
+      <w:start w:val="1"/>
+      <w:numFmt w:val="lowerRoman"/>
+      <w:lvlText w:val="%9."/>
+      <w:lvlJc w:val="right"/>
+      <w:pPr>
+        <w:ind w:left="6480" w:hanging="180"/>
+      </w:pPr>
+    </w:lvl>
+  </w:abstractNum>
+  <w:abstractNum w:abstractNumId="32">
+    <w:nsid w:val="6D243C5F"/>
+    <w:multiLevelType w:val="multilevel"/>
+    <w:tmpl w:val="0409001F"/>
+    <w:lvl w:ilvl="0">
+      <w:start w:val="1"/>
+      <w:numFmt w:val="decimal"/>
+      <w:lvlText w:val="%1."/>
+      <w:lvlJc w:val="left"/>
+      <w:pPr>
+        <w:ind w:left="360" w:hanging="360"/>
+      </w:pPr>
+    </w:lvl>
+    <w:lvl w:ilvl="1">
+      <w:start w:val="1"/>
+      <w:numFmt w:val="decimal"/>
+      <w:lvlText w:val="%1.%2."/>
+      <w:lvlJc w:val="left"/>
+      <w:pPr>
+        <w:ind w:left="792" w:hanging="432"/>
+      </w:pPr>
+    </w:lvl>
+    <w:lvl w:ilvl="2">
+      <w:start w:val="1"/>
+      <w:numFmt w:val="decimal"/>
+      <w:lvlText w:val="%1.%2.%3."/>
+      <w:lvlJc w:val="left"/>
+      <w:pPr>
+        <w:ind w:left="1224" w:hanging="504"/>
+      </w:pPr>
+    </w:lvl>
+    <w:lvl w:ilvl="3">
+      <w:start w:val="1"/>
+      <w:numFmt w:val="decimal"/>
+      <w:lvlText w:val="%1.%2.%3.%4."/>
+      <w:lvlJc w:val="left"/>
+      <w:pPr>
+        <w:ind w:left="1728" w:hanging="648"/>
+      </w:pPr>
+    </w:lvl>
+    <w:lvl w:ilvl="4">
+      <w:start w:val="1"/>
+      <w:numFmt w:val="decimal"/>
+      <w:lvlText w:val="%1.%2.%3.%4.%5."/>
+      <w:lvlJc w:val="left"/>
+      <w:pPr>
+        <w:ind w:left="2232" w:hanging="792"/>
+      </w:pPr>
+    </w:lvl>
+    <w:lvl w:ilvl="5">
+      <w:start w:val="1"/>
+      <w:numFmt w:val="decimal"/>
+      <w:lvlText w:val="%1.%2.%3.%4.%5.%6."/>
+      <w:lvlJc w:val="left"/>
+      <w:pPr>
+        <w:ind w:left="2736" w:hanging="936"/>
+      </w:pPr>
+    </w:lvl>
+    <w:lvl w:ilvl="6">
+      <w:start w:val="1"/>
+      <w:numFmt w:val="decimal"/>
+      <w:lvlText w:val="%1.%2.%3.%4.%5.%6.%7."/>
+      <w:lvlJc w:val="left"/>
+      <w:pPr>
+        <w:ind w:left="3240" w:hanging="1080"/>
+      </w:pPr>
+    </w:lvl>
+    <w:lvl w:ilvl="7">
+      <w:start w:val="1"/>
+      <w:numFmt w:val="decimal"/>
+      <w:lvlText w:val="%1.%2.%3.%4.%5.%6.%7.%8."/>
+      <w:lvlJc w:val="left"/>
+      <w:pPr>
+        <w:ind w:left="3744" w:hanging="1224"/>
+      </w:pPr>
+    </w:lvl>
+    <w:lvl w:ilvl="8">
+      <w:start w:val="1"/>
+      <w:numFmt w:val="decimal"/>
+      <w:lvlText w:val="%1.%2.%3.%4.%5.%6.%7.%8.%9."/>
+      <w:lvlJc w:val="left"/>
+      <w:pPr>
+        <w:ind w:left="4320" w:hanging="1440"/>
+      </w:pPr>
+    </w:lvl>
+  </w:abstractNum>
+  <w:abstractNum w:abstractNumId="33">
     <w:nsid w:val="778874AC"/>
     <w:multiLevelType w:val="multilevel"/>
     <w:tmpl w:val="0409001F"/>
@@ -4477,7 +8138,7 @@
       </w:pPr>
     </w:lvl>
   </w:abstractNum>
-  <w:abstractNum w:abstractNumId="19">
+  <w:abstractNum w:abstractNumId="34">
     <w:nsid w:val="7D2B23A8"/>
     <w:multiLevelType w:val="hybridMultilevel"/>
     <w:tmpl w:val="6F28EAFA"/>
@@ -4566,7 +8227,7 @@
       </w:pPr>
     </w:lvl>
   </w:abstractNum>
-  <w:abstractNum w:abstractNumId="20">
+  <w:abstractNum w:abstractNumId="35">
     <w:nsid w:val="7EBB1A5B"/>
     <w:multiLevelType w:val="multilevel"/>
     <w:tmpl w:val="0409001F"/>
@@ -4653,67 +8314,112 @@
     </w:lvl>
   </w:abstractNum>
   <w:num w:numId="1">
-    <w:abstractNumId w:val="19"/>
+    <w:abstractNumId w:val="34"/>
   </w:num>
   <w:num w:numId="2">
-    <w:abstractNumId w:val="15"/>
+    <w:abstractNumId w:val="24"/>
   </w:num>
   <w:num w:numId="3">
-    <w:abstractNumId w:val="20"/>
+    <w:abstractNumId w:val="35"/>
   </w:num>
   <w:num w:numId="4">
+    <w:abstractNumId w:val="9"/>
+  </w:num>
+  <w:num w:numId="5">
     <w:abstractNumId w:val="7"/>
   </w:num>
-  <w:num w:numId="5">
+  <w:num w:numId="6">
     <w:abstractNumId w:val="5"/>
   </w:num>
-  <w:num w:numId="6">
-    <w:abstractNumId w:val="4"/>
-  </w:num>
   <w:num w:numId="7">
-    <w:abstractNumId w:val="11"/>
+    <w:abstractNumId w:val="14"/>
   </w:num>
   <w:num w:numId="8">
     <w:abstractNumId w:val="1"/>
   </w:num>
   <w:num w:numId="9">
-    <w:abstractNumId w:val="16"/>
+    <w:abstractNumId w:val="25"/>
   </w:num>
   <w:num w:numId="10">
+    <w:abstractNumId w:val="15"/>
+  </w:num>
+  <w:num w:numId="11">
     <w:abstractNumId w:val="12"/>
   </w:num>
-  <w:num w:numId="11">
-    <w:abstractNumId w:val="9"/>
-  </w:num>
   <w:num w:numId="12">
-    <w:abstractNumId w:val="3"/>
+    <w:abstractNumId w:val="4"/>
   </w:num>
   <w:num w:numId="13">
-    <w:abstractNumId w:val="8"/>
+    <w:abstractNumId w:val="11"/>
   </w:num>
   <w:num w:numId="14">
-    <w:abstractNumId w:val="10"/>
+    <w:abstractNumId w:val="13"/>
   </w:num>
   <w:num w:numId="15">
-    <w:abstractNumId w:val="14"/>
+    <w:abstractNumId w:val="20"/>
   </w:num>
   <w:num w:numId="16">
     <w:abstractNumId w:val="2"/>
   </w:num>
   <w:num w:numId="17">
-    <w:abstractNumId w:val="18"/>
+    <w:abstractNumId w:val="33"/>
   </w:num>
   <w:num w:numId="18">
-    <w:abstractNumId w:val="13"/>
+    <w:abstractNumId w:val="19"/>
   </w:num>
   <w:num w:numId="19">
     <w:abstractNumId w:val="0"/>
   </w:num>
   <w:num w:numId="20">
+    <w:abstractNumId w:val="8"/>
+  </w:num>
+  <w:num w:numId="21">
+    <w:abstractNumId w:val="27"/>
+  </w:num>
+  <w:num w:numId="22">
+    <w:abstractNumId w:val="18"/>
+  </w:num>
+  <w:num w:numId="23">
+    <w:abstractNumId w:val="31"/>
+  </w:num>
+  <w:num w:numId="24">
+    <w:abstractNumId w:val="10"/>
+  </w:num>
+  <w:num w:numId="25">
+    <w:abstractNumId w:val="16"/>
+  </w:num>
+  <w:num w:numId="26">
     <w:abstractNumId w:val="6"/>
   </w:num>
-  <w:num w:numId="21">
+  <w:num w:numId="27">
+    <w:abstractNumId w:val="26"/>
+  </w:num>
+  <w:num w:numId="28">
+    <w:abstractNumId w:val="30"/>
+  </w:num>
+  <w:num w:numId="29">
+    <w:abstractNumId w:val="21"/>
+  </w:num>
+  <w:num w:numId="30">
+    <w:abstractNumId w:val="32"/>
+  </w:num>
+  <w:num w:numId="31">
+    <w:abstractNumId w:val="28"/>
+  </w:num>
+  <w:num w:numId="32">
     <w:abstractNumId w:val="17"/>
+  </w:num>
+  <w:num w:numId="33">
+    <w:abstractNumId w:val="23"/>
+  </w:num>
+  <w:num w:numId="34">
+    <w:abstractNumId w:val="3"/>
+  </w:num>
+  <w:num w:numId="35">
+    <w:abstractNumId w:val="22"/>
+  </w:num>
+  <w:num w:numId="36">
+    <w:abstractNumId w:val="29"/>
   </w:num>
 </w:numbering>
 </file>
@@ -4970,6 +8676,26 @@
       <w:i/>
       <w:iCs/>
       <w:color w:val="4F81BD" w:themeColor="accent1"/>
+    </w:rPr>
+  </w:style>
+  <w:style w:type="paragraph" w:styleId="Heading5">
+    <w:name w:val="heading 5"/>
+    <w:basedOn w:val="Normal"/>
+    <w:next w:val="Normal"/>
+    <w:link w:val="Heading5Char"/>
+    <w:uiPriority w:val="9"/>
+    <w:unhideWhenUsed/>
+    <w:qFormat/>
+    <w:rsid w:val="002C31FB"/>
+    <w:pPr>
+      <w:keepNext/>
+      <w:keepLines/>
+      <w:spacing w:before="200" w:after="0"/>
+      <w:outlineLvl w:val="4"/>
+    </w:pPr>
+    <w:rPr>
+      <w:rFonts w:asciiTheme="majorHAnsi" w:eastAsiaTheme="majorEastAsia" w:hAnsiTheme="majorHAnsi" w:cstheme="majorBidi"/>
+      <w:color w:val="243F60" w:themeColor="accent1" w:themeShade="7F"/>
     </w:rPr>
   </w:style>
   <w:style w:type="character" w:default="1" w:styleId="DefaultParagraphFont">
@@ -5232,6 +8958,17 @@
     <w:uiPriority w:val="99"/>
     <w:semiHidden/>
     <w:rsid w:val="002B63D5"/>
+  </w:style>
+  <w:style w:type="character" w:customStyle="1" w:styleId="Heading5Char">
+    <w:name w:val="Heading 5 Char"/>
+    <w:basedOn w:val="DefaultParagraphFont"/>
+    <w:link w:val="Heading5"/>
+    <w:uiPriority w:val="9"/>
+    <w:rsid w:val="002C31FB"/>
+    <w:rPr>
+      <w:rFonts w:asciiTheme="majorHAnsi" w:eastAsiaTheme="majorEastAsia" w:hAnsiTheme="majorHAnsi" w:cstheme="majorBidi"/>
+      <w:color w:val="243F60" w:themeColor="accent1" w:themeShade="7F"/>
+    </w:rPr>
   </w:style>
 </w:styles>
 </file>

</xml_diff>